<commit_message>
updated IS management report
</commit_message>
<xml_diff>
--- a/isManagement/Paul/#Assignment2.docx
+++ b/isManagement/Paul/#Assignment2.docx
@@ -440,615 +440,978 @@
           <w:r>
             <w:br w:type="page"/>
           </w:r>
+        </w:p>
+        <w:bookmarkStart w:id="0" w:name="_Toc33089768" w:displacedByCustomXml="next"/>
+        <w:sdt>
+          <w:sdtPr>
+            <w:id w:val="-2068874466"/>
+            <w:docPartObj>
+              <w:docPartGallery w:val="Table of Contents"/>
+              <w:docPartUnique/>
+            </w:docPartObj>
+          </w:sdtPr>
+          <w:sdtEndPr>
+            <w:rPr>
+              <w:rFonts w:asciiTheme="minorHAnsi" w:eastAsiaTheme="minorHAnsi" w:hAnsiTheme="minorHAnsi" w:cstheme="minorBidi"/>
+              <w:b/>
+              <w:bCs/>
+              <w:noProof/>
+              <w:color w:val="auto"/>
+              <w:sz w:val="22"/>
+              <w:szCs w:val="22"/>
+              <w:lang w:val="en-GB"/>
+            </w:rPr>
+          </w:sdtEndPr>
+          <w:sdtContent>
+            <w:p>
+              <w:pPr>
+                <w:pStyle w:val="TOCHeading"/>
+              </w:pPr>
+              <w:r>
+                <w:t>Table of Contents</w:t>
+              </w:r>
+              <w:bookmarkEnd w:id="0"/>
+            </w:p>
+            <w:p>
+              <w:pPr>
+                <w:pStyle w:val="TOC1"/>
+                <w:tabs>
+                  <w:tab w:val="right" w:leader="dot" w:pos="9016"/>
+                </w:tabs>
+                <w:rPr>
+                  <w:rFonts w:eastAsiaTheme="minorEastAsia"/>
+                  <w:noProof/>
+                  <w:lang w:eastAsia="en-GB"/>
+                </w:rPr>
+              </w:pPr>
+              <w:r>
+                <w:fldChar w:fldCharType="begin"/>
+              </w:r>
+              <w:r>
+                <w:instrText xml:space="preserve"> TOC \o "1-3" \h \z \u </w:instrText>
+              </w:r>
+              <w:r>
+                <w:fldChar w:fldCharType="separate"/>
+              </w:r>
+              <w:hyperlink w:anchor="_Toc33089768" w:history="1">
+                <w:r>
+                  <w:rPr>
+                    <w:rStyle w:val="Hyperlink"/>
+                    <w:noProof/>
+                  </w:rPr>
+                  <w:t>Table of Contents</w:t>
+                </w:r>
+                <w:r>
+                  <w:rPr>
+                    <w:noProof/>
+                    <w:webHidden/>
+                  </w:rPr>
+                  <w:tab/>
+                </w:r>
+                <w:r>
+                  <w:rPr>
+                    <w:noProof/>
+                    <w:webHidden/>
+                  </w:rPr>
+                  <w:fldChar w:fldCharType="begin"/>
+                </w:r>
+                <w:r>
+                  <w:rPr>
+                    <w:noProof/>
+                    <w:webHidden/>
+                  </w:rPr>
+                  <w:instrText xml:space="preserve"> PAGEREF _Toc33089768 \h </w:instrText>
+                </w:r>
+                <w:r>
+                  <w:rPr>
+                    <w:noProof/>
+                    <w:webHidden/>
+                  </w:rPr>
+                </w:r>
+                <w:r>
+                  <w:rPr>
+                    <w:noProof/>
+                    <w:webHidden/>
+                  </w:rPr>
+                  <w:fldChar w:fldCharType="separate"/>
+                </w:r>
+                <w:r>
+                  <w:rPr>
+                    <w:noProof/>
+                    <w:webHidden/>
+                  </w:rPr>
+                  <w:t>1</w:t>
+                </w:r>
+                <w:r>
+                  <w:rPr>
+                    <w:noProof/>
+                    <w:webHidden/>
+                  </w:rPr>
+                  <w:fldChar w:fldCharType="end"/>
+                </w:r>
+              </w:hyperlink>
+            </w:p>
+            <w:p>
+              <w:pPr>
+                <w:pStyle w:val="TOC1"/>
+                <w:tabs>
+                  <w:tab w:val="right" w:leader="dot" w:pos="9016"/>
+                </w:tabs>
+                <w:rPr>
+                  <w:rFonts w:eastAsiaTheme="minorEastAsia"/>
+                  <w:noProof/>
+                  <w:lang w:eastAsia="en-GB"/>
+                </w:rPr>
+              </w:pPr>
+              <w:hyperlink w:anchor="_Toc33089769" w:history="1">
+                <w:r>
+                  <w:rPr>
+                    <w:rStyle w:val="Hyperlink"/>
+                    <w:noProof/>
+                  </w:rPr>
+                  <w:t>1 – Introduction – (100)</w:t>
+                </w:r>
+                <w:r>
+                  <w:rPr>
+                    <w:noProof/>
+                    <w:webHidden/>
+                  </w:rPr>
+                  <w:tab/>
+                </w:r>
+                <w:r>
+                  <w:rPr>
+                    <w:noProof/>
+                    <w:webHidden/>
+                  </w:rPr>
+                  <w:fldChar w:fldCharType="begin"/>
+                </w:r>
+                <w:r>
+                  <w:rPr>
+                    <w:noProof/>
+                    <w:webHidden/>
+                  </w:rPr>
+                  <w:instrText xml:space="preserve"> PAGEREF _Toc33089769 \h </w:instrText>
+                </w:r>
+                <w:r>
+                  <w:rPr>
+                    <w:noProof/>
+                    <w:webHidden/>
+                  </w:rPr>
+                </w:r>
+                <w:r>
+                  <w:rPr>
+                    <w:noProof/>
+                    <w:webHidden/>
+                  </w:rPr>
+                  <w:fldChar w:fldCharType="separate"/>
+                </w:r>
+                <w:r>
+                  <w:rPr>
+                    <w:noProof/>
+                    <w:webHidden/>
+                  </w:rPr>
+                  <w:t>2</w:t>
+                </w:r>
+                <w:r>
+                  <w:rPr>
+                    <w:noProof/>
+                    <w:webHidden/>
+                  </w:rPr>
+                  <w:fldChar w:fldCharType="end"/>
+                </w:r>
+              </w:hyperlink>
+            </w:p>
+            <w:p>
+              <w:pPr>
+                <w:pStyle w:val="TOC1"/>
+                <w:tabs>
+                  <w:tab w:val="right" w:leader="dot" w:pos="9016"/>
+                </w:tabs>
+                <w:rPr>
+                  <w:rFonts w:eastAsiaTheme="minorEastAsia"/>
+                  <w:noProof/>
+                  <w:lang w:eastAsia="en-GB"/>
+                </w:rPr>
+              </w:pPr>
+              <w:hyperlink w:anchor="_Toc33089770" w:history="1">
+                <w:r>
+                  <w:rPr>
+                    <w:rStyle w:val="Hyperlink"/>
+                    <w:noProof/>
+                  </w:rPr>
+                  <w:t>2 - Analysis of problem situation – (250)</w:t>
+                </w:r>
+                <w:r>
+                  <w:rPr>
+                    <w:noProof/>
+                    <w:webHidden/>
+                  </w:rPr>
+                  <w:tab/>
+                </w:r>
+                <w:r>
+                  <w:rPr>
+                    <w:noProof/>
+                    <w:webHidden/>
+                  </w:rPr>
+                  <w:fldChar w:fldCharType="begin"/>
+                </w:r>
+                <w:r>
+                  <w:rPr>
+                    <w:noProof/>
+                    <w:webHidden/>
+                  </w:rPr>
+                  <w:instrText xml:space="preserve"> PAGEREF _Toc33089770 \h </w:instrText>
+                </w:r>
+                <w:r>
+                  <w:rPr>
+                    <w:noProof/>
+                    <w:webHidden/>
+                  </w:rPr>
+                </w:r>
+                <w:r>
+                  <w:rPr>
+                    <w:noProof/>
+                    <w:webHidden/>
+                  </w:rPr>
+                  <w:fldChar w:fldCharType="separate"/>
+                </w:r>
+                <w:r>
+                  <w:rPr>
+                    <w:noProof/>
+                    <w:webHidden/>
+                  </w:rPr>
+                  <w:t>3</w:t>
+                </w:r>
+                <w:r>
+                  <w:rPr>
+                    <w:noProof/>
+                    <w:webHidden/>
+                  </w:rPr>
+                  <w:fldChar w:fldCharType="end"/>
+                </w:r>
+              </w:hyperlink>
+            </w:p>
+            <w:p>
+              <w:pPr>
+                <w:pStyle w:val="TOC2"/>
+                <w:tabs>
+                  <w:tab w:val="right" w:leader="dot" w:pos="9016"/>
+                </w:tabs>
+                <w:rPr>
+                  <w:rFonts w:eastAsiaTheme="minorEastAsia"/>
+                  <w:noProof/>
+                  <w:lang w:eastAsia="en-GB"/>
+                </w:rPr>
+              </w:pPr>
+              <w:hyperlink w:anchor="_Toc33089771" w:history="1">
+                <w:r>
+                  <w:rPr>
+                    <w:rStyle w:val="Hyperlink"/>
+                    <w:noProof/>
+                  </w:rPr>
+                  <w:t>2.1 - Introduction</w:t>
+                </w:r>
+                <w:r>
+                  <w:rPr>
+                    <w:noProof/>
+                    <w:webHidden/>
+                  </w:rPr>
+                  <w:tab/>
+                </w:r>
+                <w:r>
+                  <w:rPr>
+                    <w:noProof/>
+                    <w:webHidden/>
+                  </w:rPr>
+                  <w:fldChar w:fldCharType="begin"/>
+                </w:r>
+                <w:r>
+                  <w:rPr>
+                    <w:noProof/>
+                    <w:webHidden/>
+                  </w:rPr>
+                  <w:instrText xml:space="preserve"> PAGEREF _Toc33089771 \h </w:instrText>
+                </w:r>
+                <w:r>
+                  <w:rPr>
+                    <w:noProof/>
+                    <w:webHidden/>
+                  </w:rPr>
+                </w:r>
+                <w:r>
+                  <w:rPr>
+                    <w:noProof/>
+                    <w:webHidden/>
+                  </w:rPr>
+                  <w:fldChar w:fldCharType="separate"/>
+                </w:r>
+                <w:r>
+                  <w:rPr>
+                    <w:noProof/>
+                    <w:webHidden/>
+                  </w:rPr>
+                  <w:t>3</w:t>
+                </w:r>
+                <w:r>
+                  <w:rPr>
+                    <w:noProof/>
+                    <w:webHidden/>
+                  </w:rPr>
+                  <w:fldChar w:fldCharType="end"/>
+                </w:r>
+              </w:hyperlink>
+            </w:p>
+            <w:p>
+              <w:pPr>
+                <w:pStyle w:val="TOC2"/>
+                <w:tabs>
+                  <w:tab w:val="right" w:leader="dot" w:pos="9016"/>
+                </w:tabs>
+                <w:rPr>
+                  <w:rFonts w:eastAsiaTheme="minorEastAsia"/>
+                  <w:noProof/>
+                  <w:lang w:eastAsia="en-GB"/>
+                </w:rPr>
+              </w:pPr>
+              <w:hyperlink w:anchor="_Toc33089772" w:history="1">
+                <w:r>
+                  <w:rPr>
+                    <w:rStyle w:val="Hyperlink"/>
+                    <w:noProof/>
+                  </w:rPr>
+                  <w:t>2.2 - The Law of the Market – Law 0</w:t>
+                </w:r>
+                <w:r>
+                  <w:rPr>
+                    <w:noProof/>
+                    <w:webHidden/>
+                  </w:rPr>
+                  <w:tab/>
+                </w:r>
+                <w:r>
+                  <w:rPr>
+                    <w:noProof/>
+                    <w:webHidden/>
+                  </w:rPr>
+                  <w:fldChar w:fldCharType="begin"/>
+                </w:r>
+                <w:r>
+                  <w:rPr>
+                    <w:noProof/>
+                    <w:webHidden/>
+                  </w:rPr>
+                  <w:instrText xml:space="preserve"> PAGEREF _Toc33089772 \h </w:instrText>
+                </w:r>
+                <w:r>
+                  <w:rPr>
+                    <w:noProof/>
+                    <w:webHidden/>
+                  </w:rPr>
+                </w:r>
+                <w:r>
+                  <w:rPr>
+                    <w:noProof/>
+                    <w:webHidden/>
+                  </w:rPr>
+                  <w:fldChar w:fldCharType="separate"/>
+                </w:r>
+                <w:r>
+                  <w:rPr>
+                    <w:noProof/>
+                    <w:webHidden/>
+                  </w:rPr>
+                  <w:t>3</w:t>
+                </w:r>
+                <w:r>
+                  <w:rPr>
+                    <w:noProof/>
+                    <w:webHidden/>
+                  </w:rPr>
+                  <w:fldChar w:fldCharType="end"/>
+                </w:r>
+              </w:hyperlink>
+            </w:p>
+            <w:p>
+              <w:pPr>
+                <w:pStyle w:val="TOC2"/>
+                <w:tabs>
+                  <w:tab w:val="right" w:leader="dot" w:pos="9016"/>
+                </w:tabs>
+                <w:rPr>
+                  <w:rFonts w:eastAsiaTheme="minorEastAsia"/>
+                  <w:noProof/>
+                  <w:lang w:eastAsia="en-GB"/>
+                </w:rPr>
+              </w:pPr>
+              <w:hyperlink w:anchor="_Toc33089773" w:history="1">
+                <w:r>
+                  <w:rPr>
+                    <w:rStyle w:val="Hyperlink"/>
+                    <w:noProof/>
+                  </w:rPr>
+                  <w:t>2.3 - The Law of Flexibility – Law 1</w:t>
+                </w:r>
+                <w:r>
+                  <w:rPr>
+                    <w:noProof/>
+                    <w:webHidden/>
+                  </w:rPr>
+                  <w:tab/>
+                </w:r>
+                <w:r>
+                  <w:rPr>
+                    <w:noProof/>
+                    <w:webHidden/>
+                  </w:rPr>
+                  <w:fldChar w:fldCharType="begin"/>
+                </w:r>
+                <w:r>
+                  <w:rPr>
+                    <w:noProof/>
+                    <w:webHidden/>
+                  </w:rPr>
+                  <w:instrText xml:space="preserve"> PAGEREF _Toc33089773 \h </w:instrText>
+                </w:r>
+                <w:r>
+                  <w:rPr>
+                    <w:noProof/>
+                    <w:webHidden/>
+                  </w:rPr>
+                </w:r>
+                <w:r>
+                  <w:rPr>
+                    <w:noProof/>
+                    <w:webHidden/>
+                  </w:rPr>
+                  <w:fldChar w:fldCharType="separate"/>
+                </w:r>
+                <w:r>
+                  <w:rPr>
+                    <w:noProof/>
+                    <w:webHidden/>
+                  </w:rPr>
+                  <w:t>3</w:t>
+                </w:r>
+                <w:r>
+                  <w:rPr>
+                    <w:noProof/>
+                    <w:webHidden/>
+                  </w:rPr>
+                  <w:fldChar w:fldCharType="end"/>
+                </w:r>
+              </w:hyperlink>
+            </w:p>
+            <w:p>
+              <w:pPr>
+                <w:pStyle w:val="TOC2"/>
+                <w:tabs>
+                  <w:tab w:val="right" w:leader="dot" w:pos="9016"/>
+                </w:tabs>
+                <w:rPr>
+                  <w:rFonts w:eastAsiaTheme="minorEastAsia"/>
+                  <w:noProof/>
+                  <w:lang w:eastAsia="en-GB"/>
+                </w:rPr>
+              </w:pPr>
+              <w:hyperlink w:anchor="_Toc33089774" w:history="1">
+                <w:r>
+                  <w:rPr>
+                    <w:rStyle w:val="Hyperlink"/>
+                    <w:noProof/>
+                  </w:rPr>
+                  <w:t>2.4 - The Law of Focus – Law 2</w:t>
+                </w:r>
+                <w:r>
+                  <w:rPr>
+                    <w:noProof/>
+                    <w:webHidden/>
+                  </w:rPr>
+                  <w:tab/>
+                </w:r>
+                <w:r>
+                  <w:rPr>
+                    <w:noProof/>
+                    <w:webHidden/>
+                  </w:rPr>
+                  <w:fldChar w:fldCharType="begin"/>
+                </w:r>
+                <w:r>
+                  <w:rPr>
+                    <w:noProof/>
+                    <w:webHidden/>
+                  </w:rPr>
+                  <w:instrText xml:space="preserve"> PAGEREF _Toc33089774 \h </w:instrText>
+                </w:r>
+                <w:r>
+                  <w:rPr>
+                    <w:noProof/>
+                    <w:webHidden/>
+                  </w:rPr>
+                </w:r>
+                <w:r>
+                  <w:rPr>
+                    <w:noProof/>
+                    <w:webHidden/>
+                  </w:rPr>
+                  <w:fldChar w:fldCharType="separate"/>
+                </w:r>
+                <w:r>
+                  <w:rPr>
+                    <w:noProof/>
+                    <w:webHidden/>
+                  </w:rPr>
+                  <w:t>3</w:t>
+                </w:r>
+                <w:r>
+                  <w:rPr>
+                    <w:noProof/>
+                    <w:webHidden/>
+                  </w:rPr>
+                  <w:fldChar w:fldCharType="end"/>
+                </w:r>
+              </w:hyperlink>
+            </w:p>
+            <w:p>
+              <w:pPr>
+                <w:pStyle w:val="TOC2"/>
+                <w:tabs>
+                  <w:tab w:val="right" w:leader="dot" w:pos="9016"/>
+                </w:tabs>
+                <w:rPr>
+                  <w:rFonts w:eastAsiaTheme="minorEastAsia"/>
+                  <w:noProof/>
+                  <w:lang w:eastAsia="en-GB"/>
+                </w:rPr>
+              </w:pPr>
+              <w:hyperlink w:anchor="_Toc33089775" w:history="1">
+                <w:r>
+                  <w:rPr>
+                    <w:rStyle w:val="Hyperlink"/>
+                    <w:noProof/>
+                  </w:rPr>
+                  <w:t>2.5 - The Law of Velocity – Law 3</w:t>
+                </w:r>
+                <w:r>
+                  <w:rPr>
+                    <w:noProof/>
+                    <w:webHidden/>
+                  </w:rPr>
+                  <w:tab/>
+                </w:r>
+                <w:r>
+                  <w:rPr>
+                    <w:noProof/>
+                    <w:webHidden/>
+                  </w:rPr>
+                  <w:fldChar w:fldCharType="begin"/>
+                </w:r>
+                <w:r>
+                  <w:rPr>
+                    <w:noProof/>
+                    <w:webHidden/>
+                  </w:rPr>
+                  <w:instrText xml:space="preserve"> PAGEREF _Toc33089775 \h </w:instrText>
+                </w:r>
+                <w:r>
+                  <w:rPr>
+                    <w:noProof/>
+                    <w:webHidden/>
+                  </w:rPr>
+                </w:r>
+                <w:r>
+                  <w:rPr>
+                    <w:noProof/>
+                    <w:webHidden/>
+                  </w:rPr>
+                  <w:fldChar w:fldCharType="separate"/>
+                </w:r>
+                <w:r>
+                  <w:rPr>
+                    <w:noProof/>
+                    <w:webHidden/>
+                  </w:rPr>
+                  <w:t>3</w:t>
+                </w:r>
+                <w:r>
+                  <w:rPr>
+                    <w:noProof/>
+                    <w:webHidden/>
+                  </w:rPr>
+                  <w:fldChar w:fldCharType="end"/>
+                </w:r>
+              </w:hyperlink>
+            </w:p>
+            <w:p>
+              <w:pPr>
+                <w:pStyle w:val="TOC2"/>
+                <w:tabs>
+                  <w:tab w:val="right" w:leader="dot" w:pos="9016"/>
+                </w:tabs>
+                <w:rPr>
+                  <w:rFonts w:eastAsiaTheme="minorEastAsia"/>
+                  <w:noProof/>
+                  <w:lang w:eastAsia="en-GB"/>
+                </w:rPr>
+              </w:pPr>
+              <w:hyperlink w:anchor="_Toc33089776" w:history="1">
+                <w:r>
+                  <w:rPr>
+                    <w:rStyle w:val="Hyperlink"/>
+                    <w:noProof/>
+                  </w:rPr>
+                  <w:t>2.6 - The Law of Complexity and Cost – Law 4</w:t>
+                </w:r>
+                <w:r>
+                  <w:rPr>
+                    <w:noProof/>
+                    <w:webHidden/>
+                  </w:rPr>
+                  <w:tab/>
+                </w:r>
+                <w:r>
+                  <w:rPr>
+                    <w:noProof/>
+                    <w:webHidden/>
+                  </w:rPr>
+                  <w:fldChar w:fldCharType="begin"/>
+                </w:r>
+                <w:r>
+                  <w:rPr>
+                    <w:noProof/>
+                    <w:webHidden/>
+                  </w:rPr>
+                  <w:instrText xml:space="preserve"> PAGEREF _Toc33089776 \h </w:instrText>
+                </w:r>
+                <w:r>
+                  <w:rPr>
+                    <w:noProof/>
+                    <w:webHidden/>
+                  </w:rPr>
+                </w:r>
+                <w:r>
+                  <w:rPr>
+                    <w:noProof/>
+                    <w:webHidden/>
+                  </w:rPr>
+                  <w:fldChar w:fldCharType="separate"/>
+                </w:r>
+                <w:r>
+                  <w:rPr>
+                    <w:noProof/>
+                    <w:webHidden/>
+                  </w:rPr>
+                  <w:t>3</w:t>
+                </w:r>
+                <w:r>
+                  <w:rPr>
+                    <w:noProof/>
+                    <w:webHidden/>
+                  </w:rPr>
+                  <w:fldChar w:fldCharType="end"/>
+                </w:r>
+              </w:hyperlink>
+            </w:p>
+            <w:p>
+              <w:pPr>
+                <w:pStyle w:val="TOC1"/>
+                <w:tabs>
+                  <w:tab w:val="right" w:leader="dot" w:pos="9016"/>
+                </w:tabs>
+                <w:rPr>
+                  <w:rFonts w:eastAsiaTheme="minorEastAsia"/>
+                  <w:noProof/>
+                  <w:lang w:eastAsia="en-GB"/>
+                </w:rPr>
+              </w:pPr>
+              <w:hyperlink w:anchor="_Toc33089777" w:history="1">
+                <w:r>
+                  <w:rPr>
+                    <w:rStyle w:val="Hyperlink"/>
+                    <w:noProof/>
+                  </w:rPr>
+                  <w:t>3 - Application of problem-solving technique – (250)</w:t>
+                </w:r>
+                <w:r>
+                  <w:rPr>
+                    <w:noProof/>
+                    <w:webHidden/>
+                  </w:rPr>
+                  <w:tab/>
+                </w:r>
+                <w:r>
+                  <w:rPr>
+                    <w:noProof/>
+                    <w:webHidden/>
+                  </w:rPr>
+                  <w:fldChar w:fldCharType="begin"/>
+                </w:r>
+                <w:r>
+                  <w:rPr>
+                    <w:noProof/>
+                    <w:webHidden/>
+                  </w:rPr>
+                  <w:instrText xml:space="preserve"> PAGEREF _Toc33089777 \h </w:instrText>
+                </w:r>
+                <w:r>
+                  <w:rPr>
+                    <w:noProof/>
+                    <w:webHidden/>
+                  </w:rPr>
+                </w:r>
+                <w:r>
+                  <w:rPr>
+                    <w:noProof/>
+                    <w:webHidden/>
+                  </w:rPr>
+                  <w:fldChar w:fldCharType="separate"/>
+                </w:r>
+                <w:r>
+                  <w:rPr>
+                    <w:noProof/>
+                    <w:webHidden/>
+                  </w:rPr>
+                  <w:t>5</w:t>
+                </w:r>
+                <w:r>
+                  <w:rPr>
+                    <w:noProof/>
+                    <w:webHidden/>
+                  </w:rPr>
+                  <w:fldChar w:fldCharType="end"/>
+                </w:r>
+              </w:hyperlink>
+            </w:p>
+            <w:p>
+              <w:pPr>
+                <w:pStyle w:val="TOC1"/>
+                <w:tabs>
+                  <w:tab w:val="right" w:leader="dot" w:pos="9016"/>
+                </w:tabs>
+                <w:rPr>
+                  <w:rFonts w:eastAsiaTheme="minorEastAsia"/>
+                  <w:noProof/>
+                  <w:lang w:eastAsia="en-GB"/>
+                </w:rPr>
+              </w:pPr>
+              <w:hyperlink w:anchor="_Toc33089778" w:history="1">
+                <w:r>
+                  <w:rPr>
+                    <w:rStyle w:val="Hyperlink"/>
+                    <w:noProof/>
+                  </w:rPr>
+                  <w:t>4 - References</w:t>
+                </w:r>
+                <w:r>
+                  <w:rPr>
+                    <w:noProof/>
+                    <w:webHidden/>
+                  </w:rPr>
+                  <w:tab/>
+                </w:r>
+                <w:r>
+                  <w:rPr>
+                    <w:noProof/>
+                    <w:webHidden/>
+                  </w:rPr>
+                  <w:fldChar w:fldCharType="begin"/>
+                </w:r>
+                <w:r>
+                  <w:rPr>
+                    <w:noProof/>
+                    <w:webHidden/>
+                  </w:rPr>
+                  <w:instrText xml:space="preserve"> PAGEREF _Toc33089778 \h </w:instrText>
+                </w:r>
+                <w:r>
+                  <w:rPr>
+                    <w:noProof/>
+                    <w:webHidden/>
+                  </w:rPr>
+                </w:r>
+                <w:r>
+                  <w:rPr>
+                    <w:noProof/>
+                    <w:webHidden/>
+                  </w:rPr>
+                  <w:fldChar w:fldCharType="separate"/>
+                </w:r>
+                <w:r>
+                  <w:rPr>
+                    <w:noProof/>
+                    <w:webHidden/>
+                  </w:rPr>
+                  <w:t>6</w:t>
+                </w:r>
+                <w:r>
+                  <w:rPr>
+                    <w:noProof/>
+                    <w:webHidden/>
+                  </w:rPr>
+                  <w:fldChar w:fldCharType="end"/>
+                </w:r>
+              </w:hyperlink>
+            </w:p>
+            <w:p>
+              <w:pPr>
+                <w:pStyle w:val="TOC1"/>
+                <w:tabs>
+                  <w:tab w:val="right" w:leader="dot" w:pos="9016"/>
+                </w:tabs>
+                <w:rPr>
+                  <w:rFonts w:eastAsiaTheme="minorEastAsia"/>
+                  <w:noProof/>
+                  <w:lang w:eastAsia="en-GB"/>
+                </w:rPr>
+              </w:pPr>
+              <w:hyperlink w:anchor="_Toc33089779" w:history="1">
+                <w:r>
+                  <w:rPr>
+                    <w:rStyle w:val="Hyperlink"/>
+                    <w:noProof/>
+                  </w:rPr>
+                  <w:t>5 – Appendix</w:t>
+                </w:r>
+                <w:r>
+                  <w:rPr>
+                    <w:noProof/>
+                    <w:webHidden/>
+                  </w:rPr>
+                  <w:tab/>
+                </w:r>
+                <w:r>
+                  <w:rPr>
+                    <w:noProof/>
+                    <w:webHidden/>
+                  </w:rPr>
+                  <w:fldChar w:fldCharType="begin"/>
+                </w:r>
+                <w:r>
+                  <w:rPr>
+                    <w:noProof/>
+                    <w:webHidden/>
+                  </w:rPr>
+                  <w:instrText xml:space="preserve"> PAGEREF _Toc33089779 \h </w:instrText>
+                </w:r>
+                <w:r>
+                  <w:rPr>
+                    <w:noProof/>
+                    <w:webHidden/>
+                  </w:rPr>
+                </w:r>
+                <w:r>
+                  <w:rPr>
+                    <w:noProof/>
+                    <w:webHidden/>
+                  </w:rPr>
+                  <w:fldChar w:fldCharType="separate"/>
+                </w:r>
+                <w:r>
+                  <w:rPr>
+                    <w:noProof/>
+                    <w:webHidden/>
+                  </w:rPr>
+                  <w:t>7</w:t>
+                </w:r>
+                <w:r>
+                  <w:rPr>
+                    <w:noProof/>
+                    <w:webHidden/>
+                  </w:rPr>
+                  <w:fldChar w:fldCharType="end"/>
+                </w:r>
+              </w:hyperlink>
+            </w:p>
+            <w:p>
+              <w:pPr>
+                <w:pStyle w:val="TOC2"/>
+                <w:tabs>
+                  <w:tab w:val="right" w:leader="dot" w:pos="9016"/>
+                </w:tabs>
+                <w:rPr>
+                  <w:rFonts w:eastAsiaTheme="minorEastAsia"/>
+                  <w:noProof/>
+                  <w:lang w:eastAsia="en-GB"/>
+                </w:rPr>
+              </w:pPr>
+              <w:hyperlink w:anchor="_Toc33089780" w:history="1">
+                <w:r>
+                  <w:rPr>
+                    <w:rStyle w:val="Hyperlink"/>
+                    <w:noProof/>
+                  </w:rPr>
+                  <w:t>5.1 – Trustpilot Reviews</w:t>
+                </w:r>
+                <w:r>
+                  <w:rPr>
+                    <w:noProof/>
+                    <w:webHidden/>
+                  </w:rPr>
+                  <w:tab/>
+                </w:r>
+                <w:r>
+                  <w:rPr>
+                    <w:noProof/>
+                    <w:webHidden/>
+                  </w:rPr>
+                  <w:fldChar w:fldCharType="begin"/>
+                </w:r>
+                <w:r>
+                  <w:rPr>
+                    <w:noProof/>
+                    <w:webHidden/>
+                  </w:rPr>
+                  <w:instrText xml:space="preserve"> PAGEREF _Toc33089780 \h </w:instrText>
+                </w:r>
+                <w:r>
+                  <w:rPr>
+                    <w:noProof/>
+                    <w:webHidden/>
+                  </w:rPr>
+                </w:r>
+                <w:r>
+                  <w:rPr>
+                    <w:noProof/>
+                    <w:webHidden/>
+                  </w:rPr>
+                  <w:fldChar w:fldCharType="separate"/>
+                </w:r>
+                <w:r>
+                  <w:rPr>
+                    <w:noProof/>
+                    <w:webHidden/>
+                  </w:rPr>
+                  <w:t>7</w:t>
+                </w:r>
+                <w:r>
+                  <w:rPr>
+                    <w:noProof/>
+                    <w:webHidden/>
+                  </w:rPr>
+                  <w:fldChar w:fldCharType="end"/>
+                </w:r>
+              </w:hyperlink>
+            </w:p>
+            <w:p>
+              <w:r>
+                <w:rPr>
+                  <w:b/>
+                  <w:bCs/>
+                  <w:noProof/>
+                </w:rPr>
+                <w:fldChar w:fldCharType="end"/>
+              </w:r>
+            </w:p>
+          </w:sdtContent>
+        </w:sdt>
+        <w:p>
+          <w:pPr>
+            <w:pStyle w:val="TOCHeading"/>
+          </w:pPr>
           <w:r>
-            <w:lastRenderedPageBreak/>
-            <w:t>Table of Contents</w:t>
+            <w:t xml:space="preserve"> </w:t>
           </w:r>
         </w:p>
-        <w:p>
-          <w:pPr>
-            <w:pStyle w:val="TOC1"/>
-            <w:tabs>
-              <w:tab w:val="right" w:leader="dot" w:pos="9016"/>
-            </w:tabs>
-          </w:pPr>
-          <w:r>
-            <w:fldChar w:fldCharType="begin"/>
-          </w:r>
-          <w:r>
-            <w:rPr>
-              <w:rStyle w:val="IndexLink"/>
-              <w:webHidden/>
-            </w:rPr>
-            <w:instrText>TOC \z \o "1-3" \u \h</w:instrText>
-          </w:r>
-          <w:r>
-            <w:rPr>
-              <w:rStyle w:val="IndexLink"/>
-            </w:rPr>
-            <w:fldChar w:fldCharType="separate"/>
-          </w:r>
-          <w:hyperlink w:anchor="_Toc32562516">
-            <w:r>
-              <w:rPr>
-                <w:rStyle w:val="IndexLink"/>
-                <w:webHidden/>
-              </w:rPr>
-              <w:t>1 – Introduction – (100)</w:t>
-            </w:r>
-            <w:r>
-              <w:rPr>
-                <w:webHidden/>
-              </w:rPr>
-              <w:fldChar w:fldCharType="begin"/>
-            </w:r>
-            <w:r>
-              <w:rPr>
-                <w:webHidden/>
-              </w:rPr>
-              <w:instrText>PAGEREF _Toc32562516 \h</w:instrText>
-            </w:r>
-            <w:r>
-              <w:rPr>
-                <w:webHidden/>
-              </w:rPr>
-            </w:r>
-            <w:r>
-              <w:rPr>
-                <w:webHidden/>
-              </w:rPr>
-              <w:fldChar w:fldCharType="separate"/>
-            </w:r>
-            <w:r>
-              <w:rPr>
-                <w:rStyle w:val="IndexLink"/>
-              </w:rPr>
-              <w:tab/>
-              <w:t>2</w:t>
-            </w:r>
-            <w:r>
-              <w:rPr>
-                <w:webHidden/>
-              </w:rPr>
-              <w:fldChar w:fldCharType="end"/>
-            </w:r>
-          </w:hyperlink>
-        </w:p>
-        <w:p>
-          <w:pPr>
-            <w:pStyle w:val="TOC1"/>
-            <w:tabs>
-              <w:tab w:val="right" w:leader="dot" w:pos="9016"/>
-            </w:tabs>
-          </w:pPr>
-          <w:hyperlink w:anchor="_Toc32562517">
-            <w:r>
-              <w:rPr>
-                <w:rStyle w:val="IndexLink"/>
-                <w:webHidden/>
-              </w:rPr>
-              <w:t>2 - Analysis of problem situation – (250)</w:t>
-            </w:r>
-            <w:r>
-              <w:rPr>
-                <w:webHidden/>
-              </w:rPr>
-              <w:fldChar w:fldCharType="begin"/>
-            </w:r>
-            <w:r>
-              <w:rPr>
-                <w:webHidden/>
-              </w:rPr>
-              <w:instrText>PAGEREF _Toc32562517 \h</w:instrText>
-            </w:r>
-            <w:r>
-              <w:rPr>
-                <w:webHidden/>
-              </w:rPr>
-            </w:r>
-            <w:r>
-              <w:rPr>
-                <w:webHidden/>
-              </w:rPr>
-              <w:fldChar w:fldCharType="separate"/>
-            </w:r>
-            <w:r>
-              <w:rPr>
-                <w:rStyle w:val="IndexLink"/>
-              </w:rPr>
-              <w:tab/>
-              <w:t>2</w:t>
-            </w:r>
-            <w:r>
-              <w:rPr>
-                <w:webHidden/>
-              </w:rPr>
-              <w:fldChar w:fldCharType="end"/>
-            </w:r>
-          </w:hyperlink>
-        </w:p>
-        <w:p>
-          <w:pPr>
-            <w:pStyle w:val="TOC2"/>
-            <w:tabs>
-              <w:tab w:val="right" w:leader="dot" w:pos="9016"/>
-            </w:tabs>
-          </w:pPr>
-          <w:hyperlink w:anchor="_Toc32562518">
-            <w:r>
-              <w:rPr>
-                <w:rStyle w:val="IndexLink"/>
-                <w:webHidden/>
-              </w:rPr>
-              <w:t>2.1 - Introduction</w:t>
-            </w:r>
-            <w:r>
-              <w:rPr>
-                <w:webHidden/>
-              </w:rPr>
-              <w:fldChar w:fldCharType="begin"/>
-            </w:r>
-            <w:r>
-              <w:rPr>
-                <w:webHidden/>
-              </w:rPr>
-              <w:instrText>PAGEREF _Toc32562518 \h</w:instrText>
-            </w:r>
-            <w:r>
-              <w:rPr>
-                <w:webHidden/>
-              </w:rPr>
-            </w:r>
-            <w:r>
-              <w:rPr>
-                <w:webHidden/>
-              </w:rPr>
-              <w:fldChar w:fldCharType="separate"/>
-            </w:r>
-            <w:r>
-              <w:rPr>
-                <w:rStyle w:val="IndexLink"/>
-              </w:rPr>
-              <w:tab/>
-              <w:t>2</w:t>
-            </w:r>
-            <w:r>
-              <w:rPr>
-                <w:webHidden/>
-              </w:rPr>
-              <w:fldChar w:fldCharType="end"/>
-            </w:r>
-          </w:hyperlink>
-        </w:p>
-        <w:p>
-          <w:pPr>
-            <w:pStyle w:val="TOC2"/>
-            <w:tabs>
-              <w:tab w:val="right" w:leader="dot" w:pos="9016"/>
-            </w:tabs>
-          </w:pPr>
-          <w:hyperlink w:anchor="_Toc32562519">
-            <w:r>
-              <w:rPr>
-                <w:rStyle w:val="IndexLink"/>
-                <w:webHidden/>
-              </w:rPr>
-              <w:t>2.2 - The Law of the Market – Law 0</w:t>
-            </w:r>
-            <w:r>
-              <w:rPr>
-                <w:webHidden/>
-              </w:rPr>
-              <w:fldChar w:fldCharType="begin"/>
-            </w:r>
-            <w:r>
-              <w:rPr>
-                <w:webHidden/>
-              </w:rPr>
-              <w:instrText>PAGEREF _Toc32562519 \h</w:instrText>
-            </w:r>
-            <w:r>
-              <w:rPr>
-                <w:webHidden/>
-              </w:rPr>
-            </w:r>
-            <w:r>
-              <w:rPr>
-                <w:webHidden/>
-              </w:rPr>
-              <w:fldChar w:fldCharType="separate"/>
-            </w:r>
-            <w:r>
-              <w:rPr>
-                <w:rStyle w:val="IndexLink"/>
-              </w:rPr>
-              <w:tab/>
-              <w:t>2</w:t>
-            </w:r>
-            <w:r>
-              <w:rPr>
-                <w:webHidden/>
-              </w:rPr>
-              <w:fldChar w:fldCharType="end"/>
-            </w:r>
-          </w:hyperlink>
-        </w:p>
-        <w:p>
-          <w:pPr>
-            <w:pStyle w:val="TOC2"/>
-            <w:tabs>
-              <w:tab w:val="right" w:leader="dot" w:pos="9016"/>
-            </w:tabs>
-          </w:pPr>
-          <w:hyperlink w:anchor="_Toc32562520">
-            <w:r>
-              <w:rPr>
-                <w:rStyle w:val="IndexLink"/>
-                <w:webHidden/>
-              </w:rPr>
-              <w:t>2.3 - The Law of Flexibility – Law 1</w:t>
-            </w:r>
-            <w:r>
-              <w:rPr>
-                <w:webHidden/>
-              </w:rPr>
-              <w:fldChar w:fldCharType="begin"/>
-            </w:r>
-            <w:r>
-              <w:rPr>
-                <w:webHidden/>
-              </w:rPr>
-              <w:instrText>PAGEREF _Toc32562520 \h</w:instrText>
-            </w:r>
-            <w:r>
-              <w:rPr>
-                <w:webHidden/>
-              </w:rPr>
-            </w:r>
-            <w:r>
-              <w:rPr>
-                <w:webHidden/>
-              </w:rPr>
-              <w:fldChar w:fldCharType="separate"/>
-            </w:r>
-            <w:r>
-              <w:rPr>
-                <w:rStyle w:val="IndexLink"/>
-              </w:rPr>
-              <w:tab/>
-              <w:t>2</w:t>
-            </w:r>
-            <w:r>
-              <w:rPr>
-                <w:webHidden/>
-              </w:rPr>
-              <w:fldChar w:fldCharType="end"/>
-            </w:r>
-          </w:hyperlink>
-        </w:p>
-        <w:p>
-          <w:pPr>
-            <w:pStyle w:val="TOC2"/>
-            <w:tabs>
-              <w:tab w:val="right" w:leader="dot" w:pos="9016"/>
-            </w:tabs>
-          </w:pPr>
-          <w:hyperlink w:anchor="_Toc32562521">
-            <w:r>
-              <w:rPr>
-                <w:rStyle w:val="IndexLink"/>
-                <w:webHidden/>
-              </w:rPr>
-              <w:t>2.4 - The Law of Focus – Law 2</w:t>
-            </w:r>
-            <w:r>
-              <w:rPr>
-                <w:webHidden/>
-              </w:rPr>
-              <w:fldChar w:fldCharType="begin"/>
-            </w:r>
-            <w:r>
-              <w:rPr>
-                <w:webHidden/>
-              </w:rPr>
-              <w:instrText>PAGEREF _Toc32562521 \h</w:instrText>
-            </w:r>
-            <w:r>
-              <w:rPr>
-                <w:webHidden/>
-              </w:rPr>
-            </w:r>
-            <w:r>
-              <w:rPr>
-                <w:webHidden/>
-              </w:rPr>
-              <w:fldChar w:fldCharType="separate"/>
-            </w:r>
-            <w:r>
-              <w:rPr>
-                <w:rStyle w:val="IndexLink"/>
-              </w:rPr>
-              <w:tab/>
-              <w:t>2</w:t>
-            </w:r>
-            <w:r>
-              <w:rPr>
-                <w:webHidden/>
-              </w:rPr>
-              <w:fldChar w:fldCharType="end"/>
-            </w:r>
-          </w:hyperlink>
-        </w:p>
-        <w:p>
-          <w:pPr>
-            <w:pStyle w:val="TOC2"/>
-            <w:tabs>
-              <w:tab w:val="right" w:leader="dot" w:pos="9016"/>
-            </w:tabs>
-          </w:pPr>
-          <w:hyperlink w:anchor="_Toc32562522">
-            <w:r>
-              <w:rPr>
-                <w:rStyle w:val="IndexLink"/>
-                <w:webHidden/>
-              </w:rPr>
-              <w:t>2.5 - The Law of Velocity – Law 3</w:t>
-            </w:r>
-            <w:r>
-              <w:rPr>
-                <w:webHidden/>
-              </w:rPr>
-              <w:fldChar w:fldCharType="begin"/>
-            </w:r>
-            <w:r>
-              <w:rPr>
-                <w:webHidden/>
-              </w:rPr>
-              <w:instrText>PAGEREF _Toc32562522 \h</w:instrText>
-            </w:r>
-            <w:r>
-              <w:rPr>
-                <w:webHidden/>
-              </w:rPr>
-            </w:r>
-            <w:r>
-              <w:rPr>
-                <w:webHidden/>
-              </w:rPr>
-              <w:fldChar w:fldCharType="separate"/>
-            </w:r>
-            <w:r>
-              <w:rPr>
-                <w:rStyle w:val="IndexLink"/>
-              </w:rPr>
-              <w:tab/>
-              <w:t>2</w:t>
-            </w:r>
-            <w:r>
-              <w:rPr>
-                <w:webHidden/>
-              </w:rPr>
-              <w:fldChar w:fldCharType="end"/>
-            </w:r>
-          </w:hyperlink>
-        </w:p>
-        <w:p>
-          <w:pPr>
-            <w:pStyle w:val="TOC2"/>
-            <w:tabs>
-              <w:tab w:val="right" w:leader="dot" w:pos="9016"/>
-            </w:tabs>
-          </w:pPr>
-          <w:hyperlink w:anchor="_Toc32562523">
-            <w:r>
-              <w:rPr>
-                <w:rStyle w:val="IndexLink"/>
-                <w:webHidden/>
-              </w:rPr>
-              <w:t>2.6 - The Law of Complexity and Cost – Law 4</w:t>
-            </w:r>
-            <w:r>
-              <w:rPr>
-                <w:webHidden/>
-              </w:rPr>
-              <w:fldChar w:fldCharType="begin"/>
-            </w:r>
-            <w:r>
-              <w:rPr>
-                <w:webHidden/>
-              </w:rPr>
-              <w:instrText>PAGEREF _Toc32562523 \h</w:instrText>
-            </w:r>
-            <w:r>
-              <w:rPr>
-                <w:webHidden/>
-              </w:rPr>
-            </w:r>
-            <w:r>
-              <w:rPr>
-                <w:webHidden/>
-              </w:rPr>
-              <w:fldChar w:fldCharType="separate"/>
-            </w:r>
-            <w:r>
-              <w:rPr>
-                <w:rStyle w:val="IndexLink"/>
-              </w:rPr>
-              <w:tab/>
-              <w:t>2</w:t>
-            </w:r>
-            <w:r>
-              <w:rPr>
-                <w:webHidden/>
-              </w:rPr>
-              <w:fldChar w:fldCharType="end"/>
-            </w:r>
-          </w:hyperlink>
-        </w:p>
-        <w:p>
-          <w:pPr>
-            <w:pStyle w:val="TOC1"/>
-            <w:tabs>
-              <w:tab w:val="right" w:leader="dot" w:pos="9016"/>
-            </w:tabs>
-          </w:pPr>
-          <w:hyperlink w:anchor="_Toc32562524">
-            <w:r>
-              <w:rPr>
-                <w:rStyle w:val="IndexLink"/>
-                <w:webHidden/>
-              </w:rPr>
-              <w:t>3 - Application of problem-solving technique – (250)</w:t>
-            </w:r>
-            <w:r>
-              <w:rPr>
-                <w:webHidden/>
-              </w:rPr>
-              <w:fldChar w:fldCharType="begin"/>
-            </w:r>
-            <w:r>
-              <w:rPr>
-                <w:webHidden/>
-              </w:rPr>
-              <w:instrText>PAGEREF _Toc32562524 \h</w:instrText>
-            </w:r>
-            <w:r>
-              <w:rPr>
-                <w:webHidden/>
-              </w:rPr>
-            </w:r>
-            <w:r>
-              <w:rPr>
-                <w:webHidden/>
-              </w:rPr>
-              <w:fldChar w:fldCharType="separate"/>
-            </w:r>
-            <w:r>
-              <w:rPr>
-                <w:rStyle w:val="IndexLink"/>
-              </w:rPr>
-              <w:tab/>
-              <w:t>3</w:t>
-            </w:r>
-            <w:r>
-              <w:rPr>
-                <w:webHidden/>
-              </w:rPr>
-              <w:fldChar w:fldCharType="end"/>
-            </w:r>
-          </w:hyperlink>
-        </w:p>
-        <w:p>
-          <w:pPr>
-            <w:pStyle w:val="TOC1"/>
-            <w:tabs>
-              <w:tab w:val="right" w:leader="dot" w:pos="9016"/>
-            </w:tabs>
-          </w:pPr>
-          <w:hyperlink w:anchor="_Toc32562525">
-            <w:r>
-              <w:rPr>
-                <w:rStyle w:val="IndexLink"/>
-                <w:webHidden/>
-              </w:rPr>
-              <w:t>4 - References</w:t>
-            </w:r>
-            <w:r>
-              <w:rPr>
-                <w:webHidden/>
-              </w:rPr>
-              <w:fldChar w:fldCharType="begin"/>
-            </w:r>
-            <w:r>
-              <w:rPr>
-                <w:webHidden/>
-              </w:rPr>
-              <w:instrText>PAGEREF _Toc32562525 \h</w:instrText>
-            </w:r>
-            <w:r>
-              <w:rPr>
-                <w:webHidden/>
-              </w:rPr>
-            </w:r>
-            <w:r>
-              <w:rPr>
-                <w:webHidden/>
-              </w:rPr>
-              <w:fldChar w:fldCharType="separate"/>
-            </w:r>
-            <w:r>
-              <w:rPr>
-                <w:rStyle w:val="IndexLink"/>
-              </w:rPr>
-              <w:tab/>
-              <w:t>5</w:t>
-            </w:r>
-            <w:r>
-              <w:rPr>
-                <w:webHidden/>
-              </w:rPr>
-              <w:fldChar w:fldCharType="end"/>
-            </w:r>
-          </w:hyperlink>
-        </w:p>
-        <w:p>
-          <w:pPr>
-            <w:pStyle w:val="TOC1"/>
-            <w:tabs>
-              <w:tab w:val="right" w:leader="dot" w:pos="9016"/>
-            </w:tabs>
-          </w:pPr>
-          <w:hyperlink w:anchor="_Toc32562526">
-            <w:r>
-              <w:rPr>
-                <w:rStyle w:val="IndexLink"/>
-                <w:webHidden/>
-              </w:rPr>
-              <w:t>5 - Appendix</w:t>
-            </w:r>
-            <w:r>
-              <w:rPr>
-                <w:webHidden/>
-              </w:rPr>
-              <w:fldChar w:fldCharType="begin"/>
-            </w:r>
-            <w:r>
-              <w:rPr>
-                <w:webHidden/>
-              </w:rPr>
-              <w:instrText>PAGEREF _Toc32562526 \h</w:instrText>
-            </w:r>
-            <w:r>
-              <w:rPr>
-                <w:webHidden/>
-              </w:rPr>
-            </w:r>
-            <w:r>
-              <w:rPr>
-                <w:webHidden/>
-              </w:rPr>
-              <w:fldChar w:fldCharType="separate"/>
-            </w:r>
-            <w:r>
-              <w:rPr>
-                <w:rStyle w:val="IndexLink"/>
-              </w:rPr>
-              <w:tab/>
-              <w:t>5</w:t>
-            </w:r>
-            <w:r>
-              <w:rPr>
-                <w:webHidden/>
-              </w:rPr>
-              <w:fldChar w:fldCharType="end"/>
-            </w:r>
-          </w:hyperlink>
-        </w:p>
-        <w:p>
-          <w:r>
-            <w:fldChar w:fldCharType="end"/>
-          </w:r>
-        </w:p>
+        <w:p/>
       </w:sdtContent>
     </w:sdt>
     <w:p>
@@ -1068,21 +1431,47 @@
       <w:pPr>
         <w:pStyle w:val="Heading1"/>
       </w:pPr>
-      <w:bookmarkStart w:id="0" w:name="_Toc32562516"/>
+      <w:bookmarkStart w:id="1" w:name="_Toc32562516"/>
+      <w:bookmarkStart w:id="2" w:name="_Toc33089769"/>
       <w:r>
         <w:lastRenderedPageBreak/>
         <w:t>1 – Introduction – (100)</w:t>
       </w:r>
-      <w:bookmarkEnd w:id="0"/>
-    </w:p>
-    <w:p>
-      <w:r>
-        <w:t>This report evaluates the company HMV and looks at how the organisation can make use of Lean Thinking to optimise their workflow. HMV is somehow still relevant in this fast-paced digital age with a high growth of streaming platforms, but report focuses on a core issue which could benefit their workflow.</w:t>
-      </w:r>
-    </w:p>
-    <w:p>
-      <w:r>
-        <w:t xml:space="preserve">HMV’s main complaint via Trustpilot shows that most of their problems are due to deliveries, with automated emails which aren’t very helpful and their products being out of stock when they state </w:t>
+      <w:bookmarkEnd w:id="1"/>
+      <w:bookmarkEnd w:id="2"/>
+    </w:p>
+    <w:p>
+      <w:r>
+        <w:t xml:space="preserve">This report evaluates the company HMV and looks at how the organisation can make use of Lean Thinking to optimise their workflow. HMV is somehow still relevant in this fast-paced digital age with a high growth of streaming platforms, but </w:t>
+      </w:r>
+      <w:r>
+        <w:t xml:space="preserve">this </w:t>
+      </w:r>
+      <w:r>
+        <w:t>report focuses on a core issue which could benefit their workflow.</w:t>
+      </w:r>
+    </w:p>
+    <w:p>
+      <w:r>
+        <w:t xml:space="preserve">HMV’s main complaint via Trustpilot shows that </w:t>
+      </w:r>
+      <w:r>
+        <w:t xml:space="preserve">HMV have a range of issues. These issues consist of </w:t>
+      </w:r>
+      <w:r>
+        <w:t>deliveries, with automated emails which aren’t very helpful</w:t>
+      </w:r>
+      <w:r>
+        <w:t xml:space="preserve"> to the customer and </w:t>
+      </w:r>
+      <w:r>
+        <w:t xml:space="preserve">their </w:t>
+      </w:r>
+      <w:r>
+        <w:t xml:space="preserve">stock, with products </w:t>
+      </w:r>
+      <w:r>
+        <w:t xml:space="preserve">being out of stock when they state </w:t>
       </w:r>
       <w:r>
         <w:t>online,</w:t>
@@ -1094,7 +1483,18 @@
         <w:t xml:space="preserve">This could be human error if using the older paper-based method, or it could simply be an out of date database. </w:t>
       </w:r>
       <w:r>
-        <w:t>With these reviews being publicly available, it could be damaging to their reputation and other potential customers would choose to shop somewhere else.</w:t>
+        <w:t>With these reviews being publicly available, it could be damaging to their reputation and other potential customers</w:t>
+      </w:r>
+      <w:r>
+        <w:t>.</w:t>
+      </w:r>
+    </w:p>
+    <w:p>
+      <w:r>
+        <w:t xml:space="preserve">With these two main issues identified, this report will try to go through the order process and getting it delivered. </w:t>
+      </w:r>
+      <w:r>
+        <w:t>When using the Lean Thinking method on HMV, this report will show a Value Stream Map which will have a description of the task, with the Muda type and value type, with a small description of how it provides value to the customer.</w:t>
       </w:r>
     </w:p>
     <w:p>
@@ -1107,7 +1507,7 @@
           <w:szCs w:val="32"/>
         </w:rPr>
       </w:pPr>
-      <w:bookmarkStart w:id="1" w:name="_Toc32562517"/>
+      <w:bookmarkStart w:id="3" w:name="_Toc32562517"/>
       <w:r>
         <w:br w:type="page"/>
       </w:r>
@@ -1116,21 +1516,25 @@
       <w:pPr>
         <w:pStyle w:val="Heading1"/>
       </w:pPr>
+      <w:bookmarkStart w:id="4" w:name="_Toc33089770"/>
       <w:r>
         <w:lastRenderedPageBreak/>
         <w:t>2 - Analysis of problem situation – (250)</w:t>
       </w:r>
-      <w:bookmarkEnd w:id="1"/>
+      <w:bookmarkEnd w:id="3"/>
+      <w:bookmarkEnd w:id="4"/>
     </w:p>
     <w:p>
       <w:pPr>
         <w:pStyle w:val="Heading2"/>
       </w:pPr>
-      <w:bookmarkStart w:id="2" w:name="_Toc32562518"/>
+      <w:bookmarkStart w:id="5" w:name="_Toc32562518"/>
+      <w:bookmarkStart w:id="6" w:name="_Toc33089771"/>
       <w:r>
         <w:t>2.1 - Introduction</w:t>
       </w:r>
-      <w:bookmarkEnd w:id="2"/>
+      <w:bookmarkEnd w:id="5"/>
+      <w:bookmarkEnd w:id="6"/>
     </w:p>
     <w:p>
       <w:r>
@@ -1142,6 +1546,9 @@
       <w:r>
         <w:t xml:space="preserve"> their stock, this can be seen with their reviews on publicly available review sites such as Trustpilot. With 593 reviews, 39% of the reviews are below average which mostly touch on the area of deliveries, loyalty scheme and stock.</w:t>
       </w:r>
+      <w:r>
+        <w:t xml:space="preserve"> With the website and the local shop being unfamiliar with their current stock, let’s look at this issue more in depth, with a few assumptions to identify how HMV can implement Lean into their workplace. </w:t>
+      </w:r>
     </w:p>
     <w:p>
       <w:r>
@@ -1151,7 +1558,10 @@
         <w:t xml:space="preserve">some form of analysis can be carried out </w:t>
       </w:r>
       <w:r>
-        <w:t>with the Five Laws of Lean. Lean can be described as the elimination of waste (Rand. G - 2014)</w:t>
+        <w:t xml:space="preserve">with the Five Laws of Lean. Lean can be described as the elimination of waste </w:t>
+      </w:r>
+      <w:r>
+        <w:t>(Womack &amp; James, 2003)</w:t>
       </w:r>
       <w:r>
         <w:t xml:space="preserve"> and is the process of working smarter, not harder.</w:t>
@@ -1160,18 +1570,26 @@
         <w:t xml:space="preserve"> Whilst carrying out this analysis it is important to treat each law as a link, which should have a strong foundation and a </w:t>
       </w:r>
       <w:r>
-        <w:t>good connection to build up a good analysis.</w:t>
+        <w:t xml:space="preserve">good connection to build up a </w:t>
+      </w:r>
+      <w:r>
+        <w:t xml:space="preserve">better understanding of the </w:t>
+      </w:r>
+      <w:r>
+        <w:t>analysis.</w:t>
       </w:r>
     </w:p>
     <w:p>
       <w:pPr>
         <w:pStyle w:val="Heading2"/>
       </w:pPr>
-      <w:bookmarkStart w:id="3" w:name="_Toc32562519"/>
+      <w:bookmarkStart w:id="7" w:name="_Toc32562519"/>
+      <w:bookmarkStart w:id="8" w:name="_Toc33089772"/>
       <w:r>
         <w:t>2.2 - The Law of the Market – Law 0</w:t>
       </w:r>
-      <w:bookmarkEnd w:id="3"/>
+      <w:bookmarkEnd w:id="7"/>
+      <w:bookmarkEnd w:id="8"/>
     </w:p>
     <w:p>
       <w:r>
@@ -1194,11 +1612,13 @@
       <w:pPr>
         <w:pStyle w:val="Heading2"/>
       </w:pPr>
-      <w:bookmarkStart w:id="4" w:name="_Toc32562520"/>
+      <w:bookmarkStart w:id="9" w:name="_Toc32562520"/>
+      <w:bookmarkStart w:id="10" w:name="_Toc33089773"/>
       <w:r>
         <w:t>2.3 - The Law of Flexibility – Law 1</w:t>
       </w:r>
-      <w:bookmarkEnd w:id="4"/>
+      <w:bookmarkEnd w:id="9"/>
+      <w:bookmarkEnd w:id="10"/>
     </w:p>
     <w:p>
       <w:r>
@@ -1215,21 +1635,43 @@
       <w:pPr>
         <w:pStyle w:val="Heading2"/>
       </w:pPr>
-      <w:bookmarkStart w:id="5" w:name="_Toc32562521"/>
+      <w:bookmarkStart w:id="11" w:name="_Toc32562521"/>
+      <w:bookmarkStart w:id="12" w:name="_Toc33089774"/>
       <w:r>
         <w:t>2.4 - The Law of Focus – Law 2</w:t>
       </w:r>
-      <w:bookmarkEnd w:id="5"/>
-    </w:p>
-    <w:p>
-      <w:r>
-        <w:t xml:space="preserve">The third law of learn is focus, and with this law the focus has moved to flow. Flow is how smoothly and efficiently the tasks moves from each different step. When analysing the law of focus, it is important to make sure that make </w:t>
+      <w:bookmarkEnd w:id="11"/>
+      <w:bookmarkEnd w:id="12"/>
+    </w:p>
+    <w:p>
+      <w:r>
+        <w:t xml:space="preserve">The third law of learn is focus, </w:t>
+      </w:r>
+      <w:r>
+        <w:t>which is how focused the company is to the flow of the process’</w:t>
+      </w:r>
+      <w:r>
+        <w:t xml:space="preserve">. Flow is how smoothly and efficiently the tasks moves from different </w:t>
+      </w:r>
+      <w:r>
+        <w:t>stages with the end goal being a product being delivered.</w:t>
+      </w:r>
+      <w:r>
+        <w:t xml:space="preserve"> When analysing the law of focus, it is important to make sure that make </w:t>
       </w:r>
       <w:r>
         <w:t>sure no part of the process is in batches</w:t>
       </w:r>
       <w:r>
-        <w:t>. Batches are also known as just in case, works in progress, and errors</w:t>
+        <w:t xml:space="preserve"> which are unlean and slow down the flow.</w:t>
+      </w:r>
+      <w:r>
+        <w:t xml:space="preserve"> </w:t>
+      </w:r>
+    </w:p>
+    <w:p>
+      <w:r>
+        <w:t>Batches are also known as just in case, works in progress, and errors</w:t>
       </w:r>
       <w:r>
         <w:t>, t</w:t>
@@ -1248,11 +1690,13 @@
       <w:pPr>
         <w:pStyle w:val="Heading2"/>
       </w:pPr>
-      <w:bookmarkStart w:id="6" w:name="_Toc32562522"/>
+      <w:bookmarkStart w:id="13" w:name="_Toc32562522"/>
+      <w:bookmarkStart w:id="14" w:name="_Toc33089775"/>
       <w:r>
         <w:t>2.5 - The Law of Velocity – Law 3</w:t>
       </w:r>
-      <w:bookmarkEnd w:id="6"/>
+      <w:bookmarkEnd w:id="13"/>
+      <w:bookmarkEnd w:id="14"/>
     </w:p>
     <w:p>
       <w:r>
@@ -1264,79 +1708,43 @@
       <w:r>
         <w:t xml:space="preserve"> proportional to the amount of ‘work in progress’ (WIP). This is also known as little’s law.</w:t>
       </w:r>
-    </w:p>
-    <w:p>
-      <w:pPr>
-        <w:rPr>
-          <w:b/>
-          <w:bCs/>
-        </w:rPr>
-      </w:pPr>
-      <w:r>
-        <w:rPr>
-          <w:b/>
-          <w:bCs/>
-        </w:rPr>
-        <w:t>Allow customers to pull the product as needed.</w:t>
-      </w:r>
-    </w:p>
-    <w:p>
-      <w:r>
-        <w:t>Minimising work in progress (unfinished tasks) gets to the goal quicker</w:t>
+      <w:r>
+        <w:t xml:space="preserve"> This law allows the consumer to pull the product which in turn, will lower their inventory or WIP</w:t>
+      </w:r>
+      <w:r>
+        <w:t xml:space="preserve"> and improve the flow</w:t>
+      </w:r>
+      <w:r>
+        <w:t>.</w:t>
       </w:r>
     </w:p>
     <w:p>
       <w:pPr>
         <w:pStyle w:val="Heading2"/>
       </w:pPr>
-      <w:bookmarkStart w:id="7" w:name="_Toc32562523"/>
+      <w:bookmarkStart w:id="15" w:name="_Toc32562523"/>
+      <w:bookmarkStart w:id="16" w:name="_Toc33089776"/>
       <w:r>
         <w:t>2.6 - The Law of Complexity and Cost – Law 4</w:t>
       </w:r>
-      <w:bookmarkEnd w:id="7"/>
-    </w:p>
-    <w:p>
-      <w:pPr>
-        <w:rPr>
-          <w:b/>
-          <w:bCs/>
-        </w:rPr>
-      </w:pPr>
-      <w:r>
-        <w:rPr>
-          <w:b/>
-          <w:bCs/>
-        </w:rPr>
-        <w:t>Perfection?</w:t>
-      </w:r>
-    </w:p>
-    <w:p>
-      <w:r>
-        <w:t>Work only on what we need to, producing the minimum viable solution</w:t>
-      </w:r>
-    </w:p>
-    <w:p>
-      <w:r>
-        <w:t>“The complexity of the service or product offering adds more non-value, costs, and WIP than either poor quality (low sigma) or slow speed (unlean) process problems.”</w:t>
-      </w:r>
-    </w:p>
-    <w:p>
-      <w:r>
-        <w:t>We should aim to develop the minimum viable solution.</w:t>
-      </w:r>
-    </w:p>
-    <w:p>
-      <w:r>
-        <w:lastRenderedPageBreak/>
+      <w:bookmarkEnd w:id="15"/>
+      <w:bookmarkEnd w:id="16"/>
+    </w:p>
+    <w:p>
+      <w:r>
+        <w:t xml:space="preserve">The last law is the law of complexity, this law is also known as Perfection. By trying to achieve the perfect product or service, takes away from the time of getting a base version out there. Whilst this base version could be lower quality, it is at least out there and can them provide additional time to improve the base version. </w:t>
+      </w:r>
+      <w:r>
         <w:t xml:space="preserve">Do what </w:t>
       </w:r>
       <w:r>
         <w:t xml:space="preserve">is required, </w:t>
       </w:r>
-      <w:bookmarkStart w:id="8" w:name="_GoBack"/>
-      <w:bookmarkEnd w:id="8"/>
       <w:r>
         <w:t>no more</w:t>
+      </w:r>
+      <w:r>
+        <w:t>.</w:t>
       </w:r>
     </w:p>
     <w:p>
@@ -1348,36 +1756,16 @@
     </w:p>
     <w:p>
       <w:pPr>
-        <w:jc w:val="center"/>
-        <w:rPr>
-          <w:rFonts w:asciiTheme="majorHAnsi" w:hAnsiTheme="majorHAnsi" w:cstheme="majorHAnsi"/>
-        </w:rPr>
-      </w:pPr>
-    </w:p>
-    <w:p>
-      <w:pPr>
-        <w:spacing w:after="0" w:line="240" w:lineRule="auto"/>
-        <w:rPr>
-          <w:rFonts w:asciiTheme="majorHAnsi" w:eastAsiaTheme="majorEastAsia" w:hAnsiTheme="majorHAnsi" w:cstheme="majorBidi"/>
-          <w:color w:val="2F5496" w:themeColor="accent1" w:themeShade="BF"/>
-          <w:sz w:val="32"/>
-          <w:szCs w:val="32"/>
-        </w:rPr>
-      </w:pPr>
-      <w:bookmarkStart w:id="9" w:name="_Toc32562524"/>
-      <w:r>
-        <w:br w:type="page"/>
-      </w:r>
-    </w:p>
-    <w:p>
-      <w:pPr>
         <w:pStyle w:val="Heading1"/>
       </w:pPr>
+      <w:bookmarkStart w:id="17" w:name="_Toc32562524"/>
+      <w:bookmarkStart w:id="18" w:name="_Toc33089777"/>
       <w:r>
         <w:lastRenderedPageBreak/>
         <w:t>3 - Application of problem-solving technique – (250)</w:t>
       </w:r>
-      <w:bookmarkEnd w:id="9"/>
+      <w:bookmarkEnd w:id="17"/>
+      <w:bookmarkEnd w:id="18"/>
     </w:p>
     <w:p>
       <w:r>
@@ -1388,18 +1776,35 @@
       </w:r>
       <w:r>
         <w:t>, which outlines the description of each task with the type of Muda and value it offers.</w:t>
+      </w:r>
+      <w:r>
+        <w:t xml:space="preserve"> This table is assuming that HMV are using a manual stock management method. This consists of a stock book to record items bought and sold, a reorder system which would need to be based on the levels of stock available and labels and codes for each item which is being held and sold by HMV.</w:t>
+      </w:r>
+    </w:p>
+    <w:p>
+      <w:r>
+        <w:t xml:space="preserve">The stream of the table goes from top to bottom, with the bottom of the table being </w:t>
+      </w:r>
+      <w:r>
+        <w:t xml:space="preserve">the </w:t>
+      </w:r>
+      <w:r>
+        <w:t>return on investment (ROI)</w:t>
+      </w:r>
+      <w:r>
+        <w:t xml:space="preserve"> (Stern, 2017).</w:t>
       </w:r>
     </w:p>
     <w:tbl>
       <w:tblPr>
         <w:tblStyle w:val="TableGrid"/>
-        <w:tblW w:w="9016" w:type="dxa"/>
+        <w:tblW w:w="9351" w:type="dxa"/>
         <w:tblLook w:val="04A0" w:firstRow="1" w:lastRow="0" w:firstColumn="1" w:lastColumn="0" w:noHBand="0" w:noVBand="1"/>
       </w:tblPr>
       <w:tblGrid>
         <w:gridCol w:w="2122"/>
         <w:gridCol w:w="4252"/>
-        <w:gridCol w:w="2642"/>
+        <w:gridCol w:w="2977"/>
       </w:tblGrid>
       <w:tr>
         <w:tc>
@@ -1432,7 +1837,7 @@
         </w:tc>
         <w:tc>
           <w:tcPr>
-            <w:tcW w:w="2642" w:type="dxa"/>
+            <w:tcW w:w="2977" w:type="dxa"/>
             <w:shd w:val="clear" w:color="auto" w:fill="auto"/>
           </w:tcPr>
           <w:p>
@@ -1440,7 +1845,16 @@
               <w:spacing w:after="0" w:line="240" w:lineRule="auto"/>
             </w:pPr>
             <w:r>
-              <w:t>Muda / Value?</w:t>
+              <w:t xml:space="preserve">Muda </w:t>
+            </w:r>
+            <w:r>
+              <w:t xml:space="preserve">&amp; </w:t>
+            </w:r>
+            <w:r>
+              <w:t>Value</w:t>
+            </w:r>
+            <w:r>
+              <w:t xml:space="preserve"> Types</w:t>
             </w:r>
           </w:p>
         </w:tc>
@@ -1476,7 +1890,7 @@
         </w:tc>
         <w:tc>
           <w:tcPr>
-            <w:tcW w:w="2642" w:type="dxa"/>
+            <w:tcW w:w="2977" w:type="dxa"/>
             <w:shd w:val="clear" w:color="auto" w:fill="auto"/>
           </w:tcPr>
           <w:p>
@@ -1484,15 +1898,36 @@
               <w:spacing w:after="0" w:line="240" w:lineRule="auto"/>
             </w:pPr>
             <w:r>
-              <w:t>Type 1 Muda.</w:t>
-            </w:r>
-          </w:p>
-          <w:p>
-            <w:pPr>
-              <w:spacing w:after="0" w:line="240" w:lineRule="auto"/>
-            </w:pPr>
-            <w:r>
-              <w:t>Whilst some customers might prefer to go to a store in person, this process could be made easier with an online store.</w:t>
+              <w:t xml:space="preserve">Type </w:t>
+            </w:r>
+            <w:r>
+              <w:t>2</w:t>
+            </w:r>
+            <w:r>
+              <w:t xml:space="preserve"> Muda</w:t>
+            </w:r>
+            <w:r>
+              <w:t xml:space="preserve"> </w:t>
+            </w:r>
+            <w:r>
+              <w:t>– Value Type</w:t>
+            </w:r>
+            <w:r>
+              <w:t xml:space="preserve"> 3.</w:t>
+            </w:r>
+          </w:p>
+          <w:p>
+            <w:pPr>
+              <w:spacing w:after="0" w:line="240" w:lineRule="auto"/>
+            </w:pPr>
+            <w:r>
+              <w:t>Whilst some customers might prefer to go to a store in person</w:t>
+            </w:r>
+            <w:r>
+              <w:t xml:space="preserve"> and experience sensory value</w:t>
+            </w:r>
+            <w:r>
+              <w:t>, this process could be made easier with an online store.</w:t>
             </w:r>
           </w:p>
         </w:tc>
@@ -1528,7 +1963,7 @@
         </w:tc>
         <w:tc>
           <w:tcPr>
-            <w:tcW w:w="2642" w:type="dxa"/>
+            <w:tcW w:w="2977" w:type="dxa"/>
             <w:shd w:val="clear" w:color="auto" w:fill="auto"/>
           </w:tcPr>
           <w:p>
@@ -1536,7 +1971,22 @@
               <w:spacing w:after="0" w:line="240" w:lineRule="auto"/>
             </w:pPr>
             <w:r>
-              <w:t>Type 1 Muda.</w:t>
+              <w:t xml:space="preserve">Type </w:t>
+            </w:r>
+            <w:r>
+              <w:t>1</w:t>
+            </w:r>
+            <w:r>
+              <w:t xml:space="preserve"> Muda</w:t>
+            </w:r>
+            <w:r>
+              <w:t xml:space="preserve"> </w:t>
+            </w:r>
+            <w:r>
+              <w:t>– Value Type</w:t>
+            </w:r>
+            <w:r>
+              <w:t xml:space="preserve"> 1.</w:t>
             </w:r>
           </w:p>
           <w:p>
@@ -1580,7 +2030,7 @@
         </w:tc>
         <w:tc>
           <w:tcPr>
-            <w:tcW w:w="2642" w:type="dxa"/>
+            <w:tcW w:w="2977" w:type="dxa"/>
             <w:shd w:val="clear" w:color="auto" w:fill="auto"/>
           </w:tcPr>
           <w:p>
@@ -1588,15 +2038,30 @@
               <w:spacing w:after="0" w:line="240" w:lineRule="auto"/>
             </w:pPr>
             <w:r>
-              <w:t>Type 1 Muda.</w:t>
-            </w:r>
-          </w:p>
-          <w:p>
-            <w:pPr>
-              <w:spacing w:after="0" w:line="240" w:lineRule="auto"/>
-            </w:pPr>
-            <w:r>
-              <w:t>Whilst customers would require assistance for some thing, like task 1 and 2, this could be optimised with modern technology.</w:t>
+              <w:t>Type 1 Muda</w:t>
+            </w:r>
+            <w:r>
+              <w:t xml:space="preserve"> </w:t>
+            </w:r>
+            <w:r>
+              <w:t>– Value Type</w:t>
+            </w:r>
+            <w:r>
+              <w:t xml:space="preserve"> 1.</w:t>
+            </w:r>
+          </w:p>
+          <w:p>
+            <w:pPr>
+              <w:spacing w:after="0" w:line="240" w:lineRule="auto"/>
+            </w:pPr>
+            <w:r>
+              <w:t xml:space="preserve">Whilst customers would require assistance for </w:t>
+            </w:r>
+            <w:r>
+              <w:t>something</w:t>
+            </w:r>
+            <w:r>
+              <w:t>, like task 1 and 2, this could be optimised with modern technology.</w:t>
             </w:r>
           </w:p>
         </w:tc>
@@ -1632,7 +2097,7 @@
         </w:tc>
         <w:tc>
           <w:tcPr>
-            <w:tcW w:w="2642" w:type="dxa"/>
+            <w:tcW w:w="2977" w:type="dxa"/>
             <w:shd w:val="clear" w:color="auto" w:fill="auto"/>
           </w:tcPr>
           <w:p>
@@ -1640,7 +2105,30 @@
               <w:spacing w:after="0" w:line="240" w:lineRule="auto"/>
             </w:pPr>
             <w:r>
-              <w:t>Type x Muda</w:t>
+              <w:t xml:space="preserve">Type </w:t>
+            </w:r>
+            <w:r>
+              <w:t>2</w:t>
+            </w:r>
+            <w:r>
+              <w:t xml:space="preserve"> Muda</w:t>
+            </w:r>
+            <w:r>
+              <w:t xml:space="preserve"> </w:t>
+            </w:r>
+            <w:r>
+              <w:t>– Value Type</w:t>
+            </w:r>
+            <w:r>
+              <w:t xml:space="preserve"> 2.</w:t>
+            </w:r>
+          </w:p>
+          <w:p>
+            <w:pPr>
+              <w:spacing w:after="0" w:line="240" w:lineRule="auto"/>
+            </w:pPr>
+            <w:r>
+              <w:t>Again, with modern technology and an effective system, this could be avoided.</w:t>
             </w:r>
           </w:p>
         </w:tc>
@@ -1676,7 +2164,7 @@
         </w:tc>
         <w:tc>
           <w:tcPr>
-            <w:tcW w:w="2642" w:type="dxa"/>
+            <w:tcW w:w="2977" w:type="dxa"/>
             <w:shd w:val="clear" w:color="auto" w:fill="auto"/>
           </w:tcPr>
           <w:p>
@@ -1684,7 +2172,39 @@
               <w:spacing w:after="0" w:line="240" w:lineRule="auto"/>
             </w:pPr>
             <w:r>
-              <w:t>Type x Muda</w:t>
+              <w:t xml:space="preserve">Type </w:t>
+            </w:r>
+            <w:r>
+              <w:t>2</w:t>
+            </w:r>
+            <w:r>
+              <w:t xml:space="preserve"> Muda</w:t>
+            </w:r>
+            <w:r>
+              <w:t xml:space="preserve"> </w:t>
+            </w:r>
+            <w:r>
+              <w:t>– Value Type</w:t>
+            </w:r>
+            <w:r>
+              <w:t xml:space="preserve"> 2.</w:t>
+            </w:r>
+          </w:p>
+          <w:p>
+            <w:pPr>
+              <w:spacing w:after="0" w:line="240" w:lineRule="auto"/>
+            </w:pPr>
+            <w:r>
+              <w:t xml:space="preserve">Provides no value to the </w:t>
+            </w:r>
+            <w:r>
+              <w:t>customer but</w:t>
+            </w:r>
+            <w:r>
+              <w:t xml:space="preserve"> is important for HMV</w:t>
+            </w:r>
+            <w:r>
+              <w:t xml:space="preserve"> to account for their sales and any losses.</w:t>
             </w:r>
           </w:p>
         </w:tc>
@@ -1720,7 +2240,7 @@
         </w:tc>
         <w:tc>
           <w:tcPr>
-            <w:tcW w:w="2642" w:type="dxa"/>
+            <w:tcW w:w="2977" w:type="dxa"/>
             <w:shd w:val="clear" w:color="auto" w:fill="auto"/>
           </w:tcPr>
           <w:p>
@@ -1728,7 +2248,24 @@
               <w:spacing w:after="0" w:line="240" w:lineRule="auto"/>
             </w:pPr>
             <w:r>
-              <w:t>Type x Muda</w:t>
+              <w:t xml:space="preserve">Type </w:t>
+            </w:r>
+            <w:r>
+              <w:t>2</w:t>
+            </w:r>
+            <w:r>
+              <w:t xml:space="preserve"> Muda</w:t>
+            </w:r>
+            <w:r>
+              <w:t xml:space="preserve"> – Value Type 2.</w:t>
+            </w:r>
+          </w:p>
+          <w:p>
+            <w:pPr>
+              <w:spacing w:after="0" w:line="240" w:lineRule="auto"/>
+            </w:pPr>
+            <w:r>
+              <w:t xml:space="preserve">Provides no value to the customer, but like task 5 is required for HMV. </w:t>
             </w:r>
           </w:p>
         </w:tc>
@@ -1764,7 +2301,7 @@
         </w:tc>
         <w:tc>
           <w:tcPr>
-            <w:tcW w:w="2642" w:type="dxa"/>
+            <w:tcW w:w="2977" w:type="dxa"/>
             <w:shd w:val="clear" w:color="auto" w:fill="auto"/>
           </w:tcPr>
           <w:p>
@@ -1772,28 +2309,61 @@
               <w:spacing w:after="0" w:line="240" w:lineRule="auto"/>
             </w:pPr>
             <w:r>
-              <w:t>Type x Muda</w:t>
+              <w:t>Value Type</w:t>
+            </w:r>
+            <w:r>
+              <w:t xml:space="preserve"> 2.</w:t>
+            </w:r>
+          </w:p>
+          <w:p>
+            <w:pPr>
+              <w:spacing w:after="0" w:line="240" w:lineRule="auto"/>
+            </w:pPr>
+            <w:r>
+              <w:t>Provides Value to the customer, as they now have what they set out for.</w:t>
             </w:r>
           </w:p>
         </w:tc>
       </w:tr>
     </w:tbl>
-    <w:p/>
-    <w:p/>
+    <w:p>
+      <w:pPr>
+        <w:spacing w:after="0" w:line="240" w:lineRule="auto"/>
+      </w:pPr>
+      <w:r>
+        <w:t xml:space="preserve">With the VSM above, it is clear to see that a few parts disrupt the flow. These parts are 5 &amp; 6 which aren’t bulk but are putting a delay </w:t>
+      </w:r>
+      <w:r>
+        <w:t xml:space="preserve">on the flow of the process. </w:t>
+      </w:r>
+    </w:p>
+    <w:p>
+      <w:r>
+        <w:lastRenderedPageBreak/>
+        <w:t xml:space="preserve">This table is an updated version of HMV’s </w:t>
+      </w:r>
+      <w:r>
+        <w:t>VSM and is a more streamlined version with how a computer-based stock management system could improve their workflow and how it uses Lean.</w:t>
+      </w:r>
+      <w:r>
+        <w:t xml:space="preserve"> By applying the Lean method, this can improve the flow of the VSM and get to the ROI more rapidly. </w:t>
+      </w:r>
+    </w:p>
     <w:tbl>
       <w:tblPr>
         <w:tblStyle w:val="TableGrid"/>
-        <w:tblW w:w="9016" w:type="dxa"/>
+        <w:tblW w:w="9351" w:type="dxa"/>
         <w:tblLook w:val="04A0" w:firstRow="1" w:lastRow="0" w:firstColumn="1" w:lastColumn="0" w:noHBand="0" w:noVBand="1"/>
       </w:tblPr>
       <w:tblGrid>
-        <w:gridCol w:w="2547"/>
-        <w:gridCol w:w="6469"/>
+        <w:gridCol w:w="2122"/>
+        <w:gridCol w:w="3969"/>
+        <w:gridCol w:w="3260"/>
       </w:tblGrid>
       <w:tr>
         <w:tc>
           <w:tcPr>
-            <w:tcW w:w="2547" w:type="dxa"/>
+            <w:tcW w:w="2122" w:type="dxa"/>
             <w:shd w:val="clear" w:color="auto" w:fill="auto"/>
           </w:tcPr>
           <w:p>
@@ -1807,7 +2377,7 @@
         </w:tc>
         <w:tc>
           <w:tcPr>
-            <w:tcW w:w="6468" w:type="dxa"/>
+            <w:tcW w:w="3969" w:type="dxa"/>
             <w:shd w:val="clear" w:color="auto" w:fill="auto"/>
           </w:tcPr>
           <w:p>
@@ -1816,6 +2386,28 @@
             </w:pPr>
             <w:r>
               <w:t>Description</w:t>
+            </w:r>
+          </w:p>
+        </w:tc>
+        <w:tc>
+          <w:tcPr>
+            <w:tcW w:w="3260" w:type="dxa"/>
+          </w:tcPr>
+          <w:p>
+            <w:pPr>
+              <w:spacing w:after="0" w:line="240" w:lineRule="auto"/>
+            </w:pPr>
+            <w:r>
+              <w:t xml:space="preserve">Muda </w:t>
+            </w:r>
+            <w:r>
+              <w:t>&amp;</w:t>
+            </w:r>
+            <w:r>
+              <w:t xml:space="preserve"> Value</w:t>
+            </w:r>
+            <w:r>
+              <w:t xml:space="preserve"> Types</w:t>
             </w:r>
           </w:p>
         </w:tc>
@@ -1823,7 +2415,7 @@
       <w:tr>
         <w:tc>
           <w:tcPr>
-            <w:tcW w:w="2547" w:type="dxa"/>
+            <w:tcW w:w="2122" w:type="dxa"/>
             <w:shd w:val="clear" w:color="auto" w:fill="auto"/>
           </w:tcPr>
           <w:p>
@@ -1837,7 +2429,7 @@
         </w:tc>
         <w:tc>
           <w:tcPr>
-            <w:tcW w:w="6468" w:type="dxa"/>
+            <w:tcW w:w="3969" w:type="dxa"/>
             <w:shd w:val="clear" w:color="auto" w:fill="auto"/>
           </w:tcPr>
           <w:p>
@@ -1846,6 +2438,33 @@
             </w:pPr>
             <w:r>
               <w:t>User goes to HMV’s website, must click an additional button to get to the shop.</w:t>
+            </w:r>
+            <w:r>
+              <w:t xml:space="preserve"> </w:t>
+            </w:r>
+          </w:p>
+        </w:tc>
+        <w:tc>
+          <w:tcPr>
+            <w:tcW w:w="3260" w:type="dxa"/>
+          </w:tcPr>
+          <w:p>
+            <w:pPr>
+              <w:spacing w:after="0" w:line="240" w:lineRule="auto"/>
+            </w:pPr>
+            <w:r>
+              <w:t xml:space="preserve">Value Type </w:t>
+            </w:r>
+            <w:r>
+              <w:t>1</w:t>
+            </w:r>
+          </w:p>
+          <w:p>
+            <w:pPr>
+              <w:spacing w:after="0" w:line="240" w:lineRule="auto"/>
+            </w:pPr>
+            <w:r>
+              <w:t>Can provide value for the type of consumer who enjoys a quick and easy way to the end goal.</w:t>
             </w:r>
           </w:p>
         </w:tc>
@@ -1853,7 +2472,7 @@
       <w:tr>
         <w:tc>
           <w:tcPr>
-            <w:tcW w:w="2547" w:type="dxa"/>
+            <w:tcW w:w="2122" w:type="dxa"/>
             <w:shd w:val="clear" w:color="auto" w:fill="auto"/>
           </w:tcPr>
           <w:p>
@@ -1867,7 +2486,7 @@
         </w:tc>
         <w:tc>
           <w:tcPr>
-            <w:tcW w:w="6468" w:type="dxa"/>
+            <w:tcW w:w="3969" w:type="dxa"/>
             <w:shd w:val="clear" w:color="auto" w:fill="auto"/>
           </w:tcPr>
           <w:p>
@@ -1875,7 +2494,37 @@
               <w:spacing w:after="0" w:line="240" w:lineRule="auto"/>
             </w:pPr>
             <w:r>
-              <w:t xml:space="preserve">User can now look for a product on HMV’s online store, if product is </w:t>
+              <w:t>User can now look for a product on HMV’s online store, if product i</w:t>
+            </w:r>
+            <w:r>
+              <w:t>s sold by HMV it should be easy to find via the search</w:t>
+            </w:r>
+            <w:r>
+              <w:t xml:space="preserve"> and can be filtered to items in stock.</w:t>
+            </w:r>
+          </w:p>
+        </w:tc>
+        <w:tc>
+          <w:tcPr>
+            <w:tcW w:w="3260" w:type="dxa"/>
+          </w:tcPr>
+          <w:p>
+            <w:pPr>
+              <w:spacing w:after="0" w:line="240" w:lineRule="auto"/>
+            </w:pPr>
+            <w:r>
+              <w:t>Value Type</w:t>
+            </w:r>
+            <w:r>
+              <w:t xml:space="preserve"> 2</w:t>
+            </w:r>
+          </w:p>
+          <w:p>
+            <w:pPr>
+              <w:spacing w:after="0" w:line="240" w:lineRule="auto"/>
+            </w:pPr>
+            <w:r>
+              <w:t>Provides little value, like task 1 can be great for the type of user who knows what they want.</w:t>
             </w:r>
           </w:p>
         </w:tc>
@@ -1883,7 +2532,7 @@
       <w:tr>
         <w:tc>
           <w:tcPr>
-            <w:tcW w:w="2547" w:type="dxa"/>
+            <w:tcW w:w="2122" w:type="dxa"/>
             <w:shd w:val="clear" w:color="auto" w:fill="auto"/>
           </w:tcPr>
           <w:p>
@@ -1891,13 +2540,25 @@
               <w:spacing w:after="0" w:line="240" w:lineRule="auto"/>
             </w:pPr>
             <w:r>
-              <w:t>3 – Purchase Product</w:t>
+              <w:t>3</w:t>
+            </w:r>
+            <w:r>
+              <w:t xml:space="preserve"> </w:t>
+            </w:r>
+            <w:r>
+              <w:t>–</w:t>
+            </w:r>
+            <w:r>
+              <w:t xml:space="preserve"> </w:t>
+            </w:r>
+            <w:r>
+              <w:t>Purchase Product</w:t>
             </w:r>
           </w:p>
         </w:tc>
         <w:tc>
           <w:tcPr>
-            <w:tcW w:w="6468" w:type="dxa"/>
+            <w:tcW w:w="3969" w:type="dxa"/>
             <w:shd w:val="clear" w:color="auto" w:fill="auto"/>
           </w:tcPr>
           <w:p>
@@ -1905,7 +2566,37 @@
               <w:spacing w:after="0" w:line="240" w:lineRule="auto"/>
             </w:pPr>
             <w:r>
-              <w:t>Can select click and collect or give delivery details</w:t>
+              <w:t xml:space="preserve">Purchasing the product and seeing how many </w:t>
+            </w:r>
+            <w:r>
+              <w:t>available and total price.</w:t>
+            </w:r>
+            <w:r>
+              <w:t xml:space="preserve"> </w:t>
+            </w:r>
+          </w:p>
+        </w:tc>
+        <w:tc>
+          <w:tcPr>
+            <w:tcW w:w="3260" w:type="dxa"/>
+          </w:tcPr>
+          <w:p>
+            <w:pPr>
+              <w:spacing w:after="0" w:line="240" w:lineRule="auto"/>
+            </w:pPr>
+            <w:r>
+              <w:t>Value Type</w:t>
+            </w:r>
+            <w:r>
+              <w:t xml:space="preserve"> 2</w:t>
+            </w:r>
+          </w:p>
+          <w:p>
+            <w:pPr>
+              <w:spacing w:after="0" w:line="240" w:lineRule="auto"/>
+            </w:pPr>
+            <w:r>
+              <w:t>Provides Value to the customer as they’re closer to the end goal of receiving their product.</w:t>
             </w:r>
           </w:p>
         </w:tc>
@@ -1913,7 +2604,7 @@
       <w:tr>
         <w:tc>
           <w:tcPr>
-            <w:tcW w:w="2547" w:type="dxa"/>
+            <w:tcW w:w="2122" w:type="dxa"/>
             <w:shd w:val="clear" w:color="auto" w:fill="auto"/>
           </w:tcPr>
           <w:p>
@@ -1921,13 +2612,19 @@
               <w:spacing w:after="0" w:line="240" w:lineRule="auto"/>
             </w:pPr>
             <w:r>
-              <w:t xml:space="preserve">4 - </w:t>
+              <w:t>4</w:t>
+            </w:r>
+            <w:r>
+              <w:t xml:space="preserve"> </w:t>
+            </w:r>
+            <w:r>
+              <w:t>– Give Delivery Details</w:t>
             </w:r>
           </w:p>
         </w:tc>
         <w:tc>
           <w:tcPr>
-            <w:tcW w:w="6468" w:type="dxa"/>
+            <w:tcW w:w="3969" w:type="dxa"/>
             <w:shd w:val="clear" w:color="auto" w:fill="auto"/>
           </w:tcPr>
           <w:p>
@@ -1935,7 +2632,43 @@
               <w:spacing w:after="0" w:line="240" w:lineRule="auto"/>
             </w:pPr>
             <w:r>
-              <w:t xml:space="preserve">Details are collected and passed onto the delivery company. </w:t>
+              <w:t>Details are given for delivery</w:t>
+            </w:r>
+            <w:r>
+              <w:t>, which a third party arranges with HMV for the most optimised route.</w:t>
+            </w:r>
+          </w:p>
+        </w:tc>
+        <w:tc>
+          <w:tcPr>
+            <w:tcW w:w="3260" w:type="dxa"/>
+          </w:tcPr>
+          <w:p>
+            <w:pPr>
+              <w:spacing w:after="0" w:line="240" w:lineRule="auto"/>
+            </w:pPr>
+            <w:r>
+              <w:t>Muda Type</w:t>
+            </w:r>
+            <w:r>
+              <w:t xml:space="preserve"> 1</w:t>
+            </w:r>
+            <w:r>
+              <w:t xml:space="preserve"> </w:t>
+            </w:r>
+            <w:r>
+              <w:t>– Value Type</w:t>
+            </w:r>
+            <w:r>
+              <w:t xml:space="preserve"> 3.</w:t>
+            </w:r>
+          </w:p>
+          <w:p>
+            <w:pPr>
+              <w:spacing w:after="0" w:line="240" w:lineRule="auto"/>
+            </w:pPr>
+            <w:r>
+              <w:t xml:space="preserve">Whilst unavoidable, this can provide a small bit of value to the customer as it’s on the way. It may not be the fastest route to them, but it is for the courier. </w:t>
             </w:r>
           </w:p>
         </w:tc>
@@ -1943,7 +2676,7 @@
       <w:tr>
         <w:tc>
           <w:tcPr>
-            <w:tcW w:w="2547" w:type="dxa"/>
+            <w:tcW w:w="2122" w:type="dxa"/>
             <w:shd w:val="clear" w:color="auto" w:fill="auto"/>
           </w:tcPr>
           <w:p>
@@ -1951,13 +2684,19 @@
               <w:spacing w:after="0" w:line="240" w:lineRule="auto"/>
             </w:pPr>
             <w:r>
-              <w:t>5 -</w:t>
+              <w:t>5</w:t>
+            </w:r>
+            <w:r>
+              <w:t xml:space="preserve"> </w:t>
+            </w:r>
+            <w:r>
+              <w:t>– Get Product</w:t>
             </w:r>
           </w:p>
         </w:tc>
         <w:tc>
           <w:tcPr>
-            <w:tcW w:w="6468" w:type="dxa"/>
+            <w:tcW w:w="3969" w:type="dxa"/>
             <w:shd w:val="clear" w:color="auto" w:fill="auto"/>
           </w:tcPr>
           <w:p>
@@ -1965,36 +2704,38 @@
               <w:spacing w:after="0" w:line="240" w:lineRule="auto"/>
             </w:pPr>
             <w:r>
-              <w:t xml:space="preserve">Delivery company can </w:t>
-            </w:r>
-          </w:p>
-        </w:tc>
-      </w:tr>
-      <w:tr>
-        <w:tc>
-          <w:tcPr>
-            <w:tcW w:w="2547" w:type="dxa"/>
-            <w:shd w:val="clear" w:color="auto" w:fill="auto"/>
-          </w:tcPr>
-          <w:p>
-            <w:pPr>
-              <w:spacing w:after="0" w:line="240" w:lineRule="auto"/>
-            </w:pPr>
-            <w:r>
-              <w:lastRenderedPageBreak/>
-              <w:t>6 -</w:t>
+              <w:t>Product arrived at the door with tracked delivery.</w:t>
             </w:r>
           </w:p>
         </w:tc>
         <w:tc>
           <w:tcPr>
-            <w:tcW w:w="6468" w:type="dxa"/>
-            <w:shd w:val="clear" w:color="auto" w:fill="auto"/>
+            <w:tcW w:w="3260" w:type="dxa"/>
           </w:tcPr>
           <w:p>
             <w:pPr>
               <w:spacing w:after="0" w:line="240" w:lineRule="auto"/>
             </w:pPr>
+            <w:r>
+              <w:t>Value Type</w:t>
+            </w:r>
+            <w:r>
+              <w:t xml:space="preserve"> 3.</w:t>
+            </w:r>
+          </w:p>
+          <w:p>
+            <w:pPr>
+              <w:spacing w:after="0" w:line="240" w:lineRule="auto"/>
+            </w:pPr>
+            <w:r>
+              <w:t xml:space="preserve">Customer gets their </w:t>
+            </w:r>
+            <w:r>
+              <w:t xml:space="preserve">product and have completed </w:t>
+            </w:r>
+            <w:r>
+              <w:t xml:space="preserve">their order process. </w:t>
+            </w:r>
           </w:p>
         </w:tc>
       </w:tr>
@@ -2005,283 +2746,142 @@
       </w:pPr>
     </w:p>
     <w:p>
-      <w:pPr>
-        <w:rPr>
-          <w:rFonts w:asciiTheme="majorHAnsi" w:eastAsiaTheme="majorEastAsia" w:hAnsiTheme="majorHAnsi" w:cstheme="majorBidi"/>
-          <w:color w:val="2F5496" w:themeColor="accent1" w:themeShade="BF"/>
-          <w:sz w:val="26"/>
-          <w:szCs w:val="26"/>
-        </w:rPr>
-      </w:pPr>
-      <w:r>
-        <w:br w:type="page"/>
+      <w:r>
+        <w:t>This table above provides an easier way for the consumer to pull the product instead of the company pushing the product through the system</w:t>
+      </w:r>
+      <w:r>
+        <w:t xml:space="preserve">. This prevents issues such as inventory </w:t>
+      </w:r>
+      <w:r>
+        <w:t>build-up</w:t>
+      </w:r>
+      <w:r>
+        <w:t xml:space="preserve"> and delay in responding to customers </w:t>
+      </w:r>
+      <w:r>
+        <w:t>(Womack &amp; James, 2003)</w:t>
+      </w:r>
+      <w:r>
+        <w:t>.</w:t>
       </w:r>
     </w:p>
     <w:p>
       <w:pPr>
         <w:pStyle w:val="Heading1"/>
       </w:pPr>
-      <w:bookmarkStart w:id="10" w:name="_Toc32562525"/>
+      <w:r>
+        <w:t>4 – Conclusion</w:t>
+      </w:r>
+      <w:bookmarkStart w:id="19" w:name="_GoBack"/>
+    </w:p>
+    <w:bookmarkEnd w:id="19"/>
+    <w:p>
+      <w:r>
+        <w:t xml:space="preserve">From this report, there has been an analysis on HMV using the Lean Thinking method. Whilst there are many different methods out there to call upon, this method be getting the bare minimum done in order to get the product seen. The VSM has shown how some stages can be omitted and can be replaced or updated with a more efficient VSM.  </w:t>
+      </w:r>
+    </w:p>
+    <w:p>
+      <w:pPr>
+        <w:pStyle w:val="Heading1"/>
+      </w:pPr>
+      <w:bookmarkStart w:id="20" w:name="_Toc32562525"/>
+      <w:bookmarkStart w:id="21" w:name="_Toc33089778"/>
+      <w:r>
+        <w:t>5</w:t>
+      </w:r>
+      <w:r>
+        <w:t xml:space="preserve"> - References</w:t>
+      </w:r>
+      <w:bookmarkEnd w:id="20"/>
+      <w:bookmarkEnd w:id="21"/>
+      <w:r>
+        <w:t xml:space="preserve"> </w:t>
+      </w:r>
+    </w:p>
+    <w:p>
+      <w:r>
+        <w:t xml:space="preserve">HMV (UK) (2020) </w:t>
+      </w:r>
+      <w:r>
+        <w:t>HMV (UK) Reviews.</w:t>
+      </w:r>
+      <w:r>
+        <w:t xml:space="preserve"> Available at: </w:t>
+      </w:r>
+      <w:hyperlink r:id="rId8">
+        <w:r>
+          <w:t>https://uk.trustpilot.com/review/www.hmv.com</w:t>
+        </w:r>
+      </w:hyperlink>
+      <w:r>
+        <w:t xml:space="preserve"> - (Accessed: 07/02/2020)</w:t>
+      </w:r>
+    </w:p>
+    <w:p>
+      <w:r>
+        <w:t xml:space="preserve">Huthwaite, B. (2007) </w:t>
+      </w:r>
+      <w:r>
+        <w:t>The Lean Design Solution, A practical guide to streamlining product design and development.</w:t>
+      </w:r>
+      <w:r>
+        <w:t xml:space="preserve"> Institute for lean innovation Mackinac Island, Michigan 2007.</w:t>
+      </w:r>
+    </w:p>
+    <w:p>
+      <w:bookmarkStart w:id="22" w:name="_GoBack1"/>
+      <w:bookmarkEnd w:id="22"/>
+      <w:r>
+        <w:t xml:space="preserve">Queensland Government (2020) </w:t>
+      </w:r>
+      <w:r>
+        <w:t>Keeping track of your stock.</w:t>
+      </w:r>
+      <w:r>
+        <w:t xml:space="preserve"> Available at: </w:t>
+      </w:r>
+      <w:hyperlink r:id="rId9">
+        <w:r>
+          <w:t>https://www.business.qld.gov.au/running-business/finances-cash-flow/stock-control/keeping-track</w:t>
+        </w:r>
+      </w:hyperlink>
+      <w:r>
+        <w:t xml:space="preserve"> (Date accessed: 13/02/2020)</w:t>
+      </w:r>
+    </w:p>
+    <w:p>
       <w:r>
         <w:lastRenderedPageBreak/>
-        <w:t>4 - References</w:t>
-      </w:r>
-      <w:bookmarkEnd w:id="10"/>
-      <w:r>
-        <w:t xml:space="preserve"> </w:t>
-      </w:r>
-    </w:p>
-    <w:p>
-      <w:r>
-        <w:t xml:space="preserve">HMV (UK) (2020) </w:t>
+        <w:t>Stern, T.V. (2017) Lean and Agile Project Management. CRC Press Taylor and Francis.</w:t>
+      </w:r>
+    </w:p>
+    <w:p>
+      <w:r>
+        <w:t xml:space="preserve">Womack, P, J., Jones, D, T. (2003) </w:t>
       </w:r>
       <w:r>
         <w:rPr>
           <w:i/>
           <w:iCs/>
         </w:rPr>
-        <w:t>HMV (UK) Reviews.</w:t>
-      </w:r>
-      <w:r>
-        <w:t xml:space="preserve"> Available at: </w:t>
-      </w:r>
-      <w:hyperlink r:id="rId8">
-        <w:r>
-          <w:rPr>
-            <w:rStyle w:val="InternetLink"/>
-            <w:rFonts w:asciiTheme="majorHAnsi" w:hAnsiTheme="majorHAnsi" w:cstheme="majorHAnsi"/>
-          </w:rPr>
-          <w:t>https://uk.trustpilot.com/review/www.hmv.com</w:t>
-        </w:r>
-      </w:hyperlink>
-      <w:r>
-        <w:t xml:space="preserve"> - (Accessed: 07/02/2020)</w:t>
-      </w:r>
-    </w:p>
-    <w:p>
-      <w:r>
-        <w:t xml:space="preserve">The Guardian (2020) </w:t>
-      </w:r>
-      <w:r>
-        <w:rPr>
-          <w:i/>
-          <w:iCs/>
-        </w:rPr>
-        <w:t>HMV confirms three stores are closing with job losses expected.</w:t>
-      </w:r>
-      <w:r>
-        <w:t xml:space="preserve"> </w:t>
-      </w:r>
-      <w:hyperlink r:id="rId9">
-        <w:r>
-          <w:rPr>
-            <w:rStyle w:val="InternetLink"/>
-            <w:rFonts w:asciiTheme="majorHAnsi" w:hAnsiTheme="majorHAnsi" w:cstheme="majorHAnsi"/>
-          </w:rPr>
-          <w:t>https://www.theguardian.com/business/2020/jan/04/hmv-confirms-three-stores-are-closing-with-job-losses-expected</w:t>
-        </w:r>
-      </w:hyperlink>
-      <w:r>
-        <w:t xml:space="preserve"> - (Accessed: 10/02/2020)</w:t>
-      </w:r>
-    </w:p>
-    <w:p>
-      <w:r>
-        <w:t xml:space="preserve">BBC News (2018) HMV: Did streaming cause retailer to fail. Available at: </w:t>
-      </w:r>
-      <w:hyperlink r:id="rId10">
-        <w:r>
-          <w:rPr>
-            <w:rStyle w:val="InternetLink"/>
-          </w:rPr>
-          <w:t>https://www.bbc.co.uk/news/technology-46703208</w:t>
-        </w:r>
-      </w:hyperlink>
-      <w:r>
-        <w:t xml:space="preserve"> (Date accessed 10/02/20) </w:t>
-      </w:r>
-    </w:p>
-    <w:p>
-      <w:r>
-        <w:t xml:space="preserve">Companies House (2019) HMV GROUP PLC. Available at: </w:t>
-      </w:r>
-      <w:hyperlink r:id="rId11">
-        <w:r>
-          <w:rPr>
-            <w:rStyle w:val="InternetLink"/>
-          </w:rPr>
-          <w:t>https://beta.companieshouse.gov.uk/company/03412290/insolvency</w:t>
-        </w:r>
-      </w:hyperlink>
-      <w:r>
-        <w:t xml:space="preserve"> (Accessed 06/11/19)</w:t>
-      </w:r>
-    </w:p>
-    <w:p>
-      <w:r>
-        <w:t xml:space="preserve">Queensland Government (2020) </w:t>
-      </w:r>
-      <w:r>
-        <w:rPr>
-          <w:i/>
-          <w:iCs/>
-        </w:rPr>
-        <w:t>Keeping track of your stock.</w:t>
-      </w:r>
-      <w:r>
-        <w:t xml:space="preserve"> Available at: </w:t>
-      </w:r>
-      <w:hyperlink r:id="rId12">
-        <w:r>
-          <w:rPr>
-            <w:rStyle w:val="InternetLink"/>
-            <w:rFonts w:asciiTheme="majorHAnsi" w:hAnsiTheme="majorHAnsi" w:cstheme="majorHAnsi"/>
-          </w:rPr>
-          <w:t>https://www.business.qld.gov.au/running-business/finances-cash-flow/stock-control/keeping-track</w:t>
-        </w:r>
-      </w:hyperlink>
-      <w:r>
-        <w:t xml:space="preserve"> (Date accessed: 13/02/2020)</w:t>
-      </w:r>
-    </w:p>
-    <w:p>
-      <w:bookmarkStart w:id="11" w:name="_GoBack1"/>
-      <w:bookmarkEnd w:id="11"/>
-      <w:r>
-        <w:t xml:space="preserve">Rand, G. (2014) ‘Lean Thinking-Banish Waste and Create Wealth in Your Corporation. by JP Womack; D. T. Jones‘ </w:t>
-      </w:r>
-      <w:r>
-        <w:rPr>
-          <w:i/>
-          <w:iCs/>
-        </w:rPr>
-        <w:t>The Journal of the Operational Research Society</w:t>
-      </w:r>
-      <w:r>
-        <w:t>, Vol. 48, No. 11 (Nov., 1997), pp. 1148-1149, Accessed: 14/02/2020.</w:t>
-      </w:r>
-    </w:p>
-    <w:p>
-      <w:r>
-        <w:t xml:space="preserve">Huthwaite, B. (2007) </w:t>
-      </w:r>
-      <w:r>
-        <w:rPr>
-          <w:i/>
-          <w:iCs/>
-        </w:rPr>
-        <w:t xml:space="preserve">The Lean </w:t>
-      </w:r>
-      <w:r>
-        <w:rPr>
-          <w:i/>
-          <w:iCs/>
-        </w:rPr>
-        <w:t xml:space="preserve">Design Solution, </w:t>
-      </w:r>
-      <w:r>
-        <w:rPr>
-          <w:i/>
-          <w:iCs/>
-        </w:rPr>
-        <w:t>A practical guide to streamlining product design and development</w:t>
-      </w:r>
-      <w:r>
-        <w:rPr>
-          <w:i/>
-          <w:iCs/>
-        </w:rPr>
-        <w:t>.</w:t>
-      </w:r>
-      <w:r>
-        <w:t xml:space="preserve"> </w:t>
-      </w:r>
-      <w:r>
-        <w:t>Institute for lean innovation Mackinac Island, Michigan 2007</w:t>
-      </w:r>
-      <w:r>
-        <w:t>.</w:t>
+        <w:t>Learn Thinking: Banish Waste and Create Wealth in Your Corporation, Revised and Updated.</w:t>
+      </w:r>
+      <w:r>
+        <w:t xml:space="preserve"> 2ed. New York: Simon &amp; Schuster.</w:t>
       </w:r>
     </w:p>
     <w:p/>
-    <w:p>
-      <w:hyperlink r:id="rId13">
-        <w:r>
-          <w:rPr>
-            <w:rStyle w:val="InternetLink"/>
-            <w:rFonts w:asciiTheme="majorHAnsi" w:hAnsiTheme="majorHAnsi" w:cstheme="majorHAnsi"/>
-          </w:rPr>
-          <w:t>https://www.theguardian.com/business/2016/sep/29/hmv-down-41m-as-decline-in-physical-media-continues - Date Accessed 28/01/20</w:t>
-        </w:r>
-      </w:hyperlink>
-    </w:p>
-    <w:p/>
-    <w:p>
-      <w:hyperlink r:id="rId14">
-        <w:r>
-          <w:rPr>
-            <w:rStyle w:val="InternetLink"/>
-            <w:rFonts w:asciiTheme="majorHAnsi" w:hAnsiTheme="majorHAnsi" w:cstheme="majorHAnsi"/>
-          </w:rPr>
-          <w:t>https://www.retailgazette.co.uk/blog/2018/12/hmv-officially-falls-administration-extremely-weak-christmas-trading/</w:t>
-        </w:r>
-      </w:hyperlink>
-      <w:r>
-        <w:t xml:space="preserve"> - Date Accessed – 28/01/20</w:t>
-      </w:r>
-    </w:p>
-    <w:p>
-      <w:r>
-        <w:t xml:space="preserve"> </w:t>
-      </w:r>
-    </w:p>
-    <w:p>
-      <w:hyperlink r:id="rId15">
-        <w:r>
-          <w:rPr>
-            <w:rStyle w:val="InternetLink"/>
-            <w:rFonts w:asciiTheme="majorHAnsi" w:hAnsiTheme="majorHAnsi" w:cstheme="majorHAnsi"/>
-          </w:rPr>
-          <w:t>https://completemusicupdate.com/article/hmv-owner-sunrise-buys-us-retail-chain-fye/</w:t>
-        </w:r>
-      </w:hyperlink>
-      <w:r>
-        <w:t xml:space="preserve"> - Date</w:t>
-      </w:r>
-    </w:p>
-    <w:p/>
-    <w:p/>
-    <w:p>
-      <w:hyperlink r:id="rId16">
-        <w:r>
-          <w:rPr>
-            <w:rStyle w:val="InternetLink"/>
-            <w:rFonts w:asciiTheme="majorHAnsi" w:hAnsiTheme="majorHAnsi" w:cstheme="majorHAnsi"/>
-          </w:rPr>
-          <w:t>https://thevinylfactory.com/news/hmv-new-store-birmingham-25000-records-hmvvault/</w:t>
-        </w:r>
-      </w:hyperlink>
-    </w:p>
-    <w:p/>
-    <w:p>
-      <w:hyperlink r:id="rId17">
-        <w:r>
-          <w:rPr>
-            <w:rStyle w:val="InternetLink"/>
-            <w:rFonts w:asciiTheme="majorHAnsi" w:hAnsiTheme="majorHAnsi" w:cstheme="majorHAnsi"/>
-          </w:rPr>
-          <w:t>https://www.hmv.com/music/hmv-vinyl-week-2019-more-exclusives-revealed</w:t>
-        </w:r>
-      </w:hyperlink>
-    </w:p>
     <w:p>
       <w:pPr>
         <w:pStyle w:val="Heading1"/>
       </w:pPr>
-      <w:bookmarkStart w:id="12" w:name="_Toc32562526"/>
-      <w:r>
-        <w:lastRenderedPageBreak/>
-        <w:t xml:space="preserve">5 </w:t>
+      <w:bookmarkStart w:id="23" w:name="_Toc32562526"/>
+      <w:bookmarkStart w:id="24" w:name="_Toc33089779"/>
+      <w:r>
+        <w:t>6</w:t>
+      </w:r>
+      <w:r>
+        <w:t xml:space="preserve"> </w:t>
       </w:r>
       <w:r>
         <w:t>–</w:t>
@@ -2289,15 +2889,21 @@
       <w:r>
         <w:t xml:space="preserve"> Appendix</w:t>
       </w:r>
-      <w:bookmarkEnd w:id="12"/>
+      <w:bookmarkEnd w:id="23"/>
+      <w:bookmarkEnd w:id="24"/>
     </w:p>
     <w:p>
       <w:pPr>
         <w:pStyle w:val="Heading2"/>
       </w:pPr>
-      <w:r>
-        <w:t>5.1 – Trustpilot Reviews</w:t>
-      </w:r>
+      <w:bookmarkStart w:id="25" w:name="_Toc33089780"/>
+      <w:r>
+        <w:t>6</w:t>
+      </w:r>
+      <w:r>
+        <w:t>.1 – Trustpilot Reviews</w:t>
+      </w:r>
+      <w:bookmarkEnd w:id="25"/>
     </w:p>
     <w:p>
       <w:pPr>
@@ -2325,7 +2931,7 @@
                     </pic:cNvPicPr>
                   </pic:nvPicPr>
                   <pic:blipFill>
-                    <a:blip r:embed="rId18"/>
+                    <a:blip r:embed="rId10"/>
                     <a:srcRect l="6203" t="62733" r="6052" b="4925"/>
                     <a:stretch>
                       <a:fillRect/>
@@ -2353,7 +2959,7 @@
       </w:r>
     </w:p>
     <w:sectPr>
-      <w:headerReference w:type="default" r:id="rId19"/>
+      <w:headerReference w:type="default" r:id="rId11"/>
       <w:pgSz w:w="11906" w:h="16838"/>
       <w:pgMar w:top="1440" w:right="1440" w:bottom="1440" w:left="1440" w:header="708" w:footer="0" w:gutter="0"/>
       <w:pgNumType w:start="0"/>
@@ -2832,6 +3438,7 @@
   <w:style w:type="paragraph" w:default="1" w:styleId="Normal">
     <w:name w:val="Normal"/>
     <w:qFormat/>
+    <w:rsid w:val="006F1D55"/>
     <w:pPr>
       <w:spacing w:after="160" w:line="259" w:lineRule="auto"/>
     </w:pPr>
@@ -2882,7 +3489,6 @@
   <w:style w:type="character" w:default="1" w:styleId="DefaultParagraphFont">
     <w:name w:val="Default Paragraph Font"/>
     <w:uiPriority w:val="1"/>
-    <w:semiHidden/>
     <w:unhideWhenUsed/>
   </w:style>
   <w:style w:type="table" w:default="1" w:styleId="TableNormal">
@@ -3201,6 +3807,17 @@
         <w:insideV w:val="single" w:sz="4" w:space="0" w:color="auto"/>
       </w:tblBorders>
     </w:tblPr>
+  </w:style>
+  <w:style w:type="character" w:styleId="Hyperlink">
+    <w:name w:val="Hyperlink"/>
+    <w:basedOn w:val="DefaultParagraphFont"/>
+    <w:uiPriority w:val="99"/>
+    <w:unhideWhenUsed/>
+    <w:rsid w:val="00C83721"/>
+    <w:rPr>
+      <w:color w:val="0563C1" w:themeColor="hyperlink"/>
+      <w:u w:val="single"/>
+    </w:rPr>
   </w:style>
 </w:styles>
 </file>
@@ -3524,7 +4141,7 @@
 </file>
 
 <file path=customXml/itemProps2.xml><?xml version="1.0" encoding="utf-8"?>
-<ds:datastoreItem xmlns:ds="http://schemas.openxmlformats.org/officeDocument/2006/customXml" ds:itemID="{63626FC0-C62C-4F7F-8EBB-438E67851475}">
+<ds:datastoreItem xmlns:ds="http://schemas.openxmlformats.org/officeDocument/2006/customXml" ds:itemID="{80AEADBE-E0C6-4AED-9BBD-1DCC00FE714D}">
   <ds:schemaRefs>
     <ds:schemaRef ds:uri="http://schemas.openxmlformats.org/officeDocument/2006/bibliography"/>
   </ds:schemaRefs>

</xml_diff>